<commit_message>
introduction more or less comlete
</commit_message>
<xml_diff>
--- a/paper/1.Introduction citations and information.docx
+++ b/paper/1.Introduction citations and information.docx
@@ -41,13 +41,19 @@
         <w:jc w:val="both"/>
         <w:rPr>
           <w:rFonts w:asciiTheme="minorHAnsi" w:hAnsiTheme="minorHAnsi" w:cstheme="minorHAnsi"/>
-          <w:lang w:val="en-GB"/>
-        </w:rPr>
-      </w:pPr>
-      <w:r>
-        <w:rPr>
-          <w:rFonts w:asciiTheme="minorHAnsi" w:hAnsiTheme="minorHAnsi" w:cstheme="minorHAnsi"/>
           <w:bCs/>
+          <w:color w:val="FF0000"/>
+          <w:sz w:val="22"/>
+          <w:szCs w:val="22"/>
+          <w:lang w:val="en-GB"/>
+        </w:rPr>
+      </w:pPr>
+      <w:r>
+        <w:rPr>
+          <w:rFonts w:asciiTheme="minorHAnsi" w:hAnsiTheme="minorHAnsi" w:cstheme="minorHAnsi"/>
+          <w:bCs/>
+          <w:sz w:val="22"/>
+          <w:szCs w:val="22"/>
           <w:lang w:val="en-GB"/>
         </w:rPr>
         <w:t xml:space="preserve">Bryophytes </w:t>
@@ -56,6 +62,8 @@
         <w:rPr>
           <w:rFonts w:asciiTheme="minorHAnsi" w:hAnsiTheme="minorHAnsi" w:cstheme="minorHAnsi"/>
           <w:bCs/>
+          <w:sz w:val="22"/>
+          <w:szCs w:val="22"/>
           <w:lang w:val="en-GB"/>
         </w:rPr>
         <w:t>are</w:t>
@@ -64,6 +72,8 @@
         <w:rPr>
           <w:rFonts w:asciiTheme="minorHAnsi" w:hAnsiTheme="minorHAnsi" w:cstheme="minorHAnsi"/>
           <w:bCs/>
+          <w:sz w:val="22"/>
+          <w:szCs w:val="22"/>
           <w:lang w:val="en-GB"/>
         </w:rPr>
         <w:t xml:space="preserve"> </w:t>
@@ -72,6 +82,8 @@
         <w:rPr>
           <w:rFonts w:asciiTheme="minorHAnsi" w:hAnsiTheme="minorHAnsi" w:cstheme="minorHAnsi"/>
           <w:bCs/>
+          <w:sz w:val="22"/>
+          <w:szCs w:val="22"/>
           <w:lang w:val="en-GB"/>
         </w:rPr>
         <w:t xml:space="preserve">the second </w:t>
@@ -80,6 +92,8 @@
         <w:rPr>
           <w:rFonts w:asciiTheme="minorHAnsi" w:hAnsiTheme="minorHAnsi" w:cstheme="minorHAnsi"/>
           <w:bCs/>
+          <w:sz w:val="22"/>
+          <w:szCs w:val="22"/>
           <w:lang w:val="en-GB"/>
         </w:rPr>
         <w:t>biggest</w:t>
@@ -88,6 +102,8 @@
         <w:rPr>
           <w:rFonts w:asciiTheme="minorHAnsi" w:hAnsiTheme="minorHAnsi" w:cstheme="minorHAnsi"/>
           <w:bCs/>
+          <w:sz w:val="22"/>
+          <w:szCs w:val="22"/>
           <w:lang w:val="en-GB"/>
         </w:rPr>
         <w:t xml:space="preserve"> species group within the </w:t>
@@ -96,6 +112,8 @@
         <w:rPr>
           <w:rFonts w:asciiTheme="minorHAnsi" w:hAnsiTheme="minorHAnsi" w:cstheme="minorHAnsi"/>
           <w:bCs/>
+          <w:sz w:val="22"/>
+          <w:szCs w:val="22"/>
           <w:lang w:val="en-GB"/>
         </w:rPr>
         <w:t>plant kingdom behind the</w:t>
@@ -104,6 +122,8 @@
         <w:rPr>
           <w:rFonts w:asciiTheme="minorHAnsi" w:hAnsiTheme="minorHAnsi" w:cstheme="minorHAnsi"/>
           <w:bCs/>
+          <w:sz w:val="22"/>
+          <w:szCs w:val="22"/>
           <w:lang w:val="en-GB"/>
         </w:rPr>
         <w:t xml:space="preserve"> much larger</w:t>
@@ -112,6 +132,8 @@
         <w:rPr>
           <w:rFonts w:asciiTheme="minorHAnsi" w:hAnsiTheme="minorHAnsi" w:cstheme="minorHAnsi"/>
           <w:bCs/>
+          <w:sz w:val="22"/>
+          <w:szCs w:val="22"/>
           <w:lang w:val="en-GB"/>
         </w:rPr>
         <w:t xml:space="preserve"> angiosperms (</w:t>
@@ -120,6 +142,8 @@
         <w:rPr>
           <w:rFonts w:asciiTheme="minorHAnsi" w:hAnsiTheme="minorHAnsi" w:cstheme="minorHAnsi"/>
           <w:smallCaps/>
+          <w:sz w:val="22"/>
+          <w:szCs w:val="22"/>
           <w:lang w:val="en-GB"/>
         </w:rPr>
         <w:t>Crosby</w:t>
@@ -128,6 +152,8 @@
         <w:rPr>
           <w:rFonts w:asciiTheme="minorHAnsi" w:hAnsiTheme="minorHAnsi" w:cstheme="minorHAnsi"/>
           <w:smallCaps/>
+          <w:sz w:val="22"/>
+          <w:szCs w:val="22"/>
           <w:lang w:val="en-GB"/>
         </w:rPr>
         <w:t xml:space="preserve"> et. al.</w:t>
@@ -136,6 +162,8 @@
         <w:rPr>
           <w:rFonts w:asciiTheme="minorHAnsi" w:hAnsiTheme="minorHAnsi" w:cstheme="minorHAnsi"/>
           <w:smallCaps/>
+          <w:sz w:val="22"/>
+          <w:szCs w:val="22"/>
           <w:lang w:val="en-GB"/>
         </w:rPr>
         <w:t xml:space="preserve">  </w:t>
@@ -145,6 +173,8 @@
         <w:rPr>
           <w:rFonts w:asciiTheme="minorHAnsi" w:hAnsiTheme="minorHAnsi" w:cstheme="minorHAnsi"/>
           <w:smallCaps/>
+          <w:sz w:val="22"/>
+          <w:szCs w:val="22"/>
           <w:lang w:val="en-GB"/>
         </w:rPr>
         <w:t>1999</w:t>
@@ -153,6 +183,8 @@
         <w:rPr>
           <w:rFonts w:asciiTheme="minorHAnsi" w:hAnsiTheme="minorHAnsi" w:cstheme="minorHAnsi"/>
           <w:smallCaps/>
+          <w:sz w:val="22"/>
+          <w:szCs w:val="22"/>
           <w:lang w:val="en-GB"/>
         </w:rPr>
         <w:t xml:space="preserve">, </w:t>
@@ -163,6 +195,8 @@
           <w:rFonts w:asciiTheme="minorHAnsi" w:hAnsiTheme="minorHAnsi" w:cstheme="minorHAnsi"/>
           <w:smallCaps/>
           <w:color w:val="000000"/>
+          <w:sz w:val="22"/>
+          <w:szCs w:val="22"/>
           <w:lang w:val="en-GB"/>
         </w:rPr>
         <w:t>Frahm</w:t>
@@ -173,6 +207,8 @@
           <w:rFonts w:asciiTheme="minorHAnsi" w:hAnsiTheme="minorHAnsi" w:cstheme="minorHAnsi"/>
           <w:smallCaps/>
           <w:color w:val="000000"/>
+          <w:sz w:val="22"/>
+          <w:szCs w:val="22"/>
           <w:lang w:val="en-GB"/>
         </w:rPr>
         <w:t xml:space="preserve"> &amp; Frey</w:t>
@@ -182,6 +218,8 @@
           <w:rFonts w:asciiTheme="minorHAnsi" w:hAnsiTheme="minorHAnsi" w:cstheme="minorHAnsi"/>
           <w:smallCaps/>
           <w:color w:val="000000"/>
+          <w:sz w:val="22"/>
+          <w:szCs w:val="22"/>
           <w:lang w:val="en-GB"/>
         </w:rPr>
         <w:t xml:space="preserve"> 1992</w:t>
@@ -190,6 +228,8 @@
         <w:rPr>
           <w:rFonts w:asciiTheme="minorHAnsi" w:hAnsiTheme="minorHAnsi" w:cstheme="minorHAnsi"/>
           <w:bCs/>
+          <w:sz w:val="22"/>
+          <w:szCs w:val="22"/>
           <w:lang w:val="en-GB"/>
         </w:rPr>
         <w:t>)</w:t>
@@ -198,6 +238,8 @@
         <w:rPr>
           <w:rFonts w:asciiTheme="minorHAnsi" w:hAnsiTheme="minorHAnsi" w:cstheme="minorHAnsi"/>
           <w:bCs/>
+          <w:sz w:val="22"/>
+          <w:szCs w:val="22"/>
           <w:lang w:val="en-GB"/>
         </w:rPr>
         <w:t>.</w:t>
@@ -207,6 +249,8 @@
         <w:rPr>
           <w:rFonts w:asciiTheme="minorHAnsi" w:hAnsiTheme="minorHAnsi" w:cstheme="minorHAnsi"/>
           <w:bCs/>
+          <w:sz w:val="22"/>
+          <w:szCs w:val="22"/>
           <w:lang w:val="en-GB"/>
         </w:rPr>
         <w:t xml:space="preserve"> There are</w:t>
@@ -215,6 +259,8 @@
         <w:rPr>
           <w:rFonts w:asciiTheme="minorHAnsi" w:hAnsiTheme="minorHAnsi" w:cstheme="minorHAnsi"/>
           <w:bCs/>
+          <w:sz w:val="22"/>
+          <w:szCs w:val="22"/>
           <w:lang w:val="en-GB"/>
         </w:rPr>
         <w:t xml:space="preserve"> approximately</w:t>
@@ -223,6 +269,8 @@
         <w:rPr>
           <w:rFonts w:asciiTheme="minorHAnsi" w:hAnsiTheme="minorHAnsi" w:cstheme="minorHAnsi"/>
           <w:bCs/>
+          <w:sz w:val="22"/>
+          <w:szCs w:val="22"/>
           <w:lang w:val="en-GB"/>
         </w:rPr>
         <w:t xml:space="preserve"> 25,000 species taxonomically divided into </w:t>
@@ -232,6 +280,8 @@
         <w:rPr>
           <w:rFonts w:asciiTheme="minorHAnsi" w:hAnsiTheme="minorHAnsi" w:cstheme="minorHAnsi"/>
           <w:bCs/>
+          <w:sz w:val="22"/>
+          <w:szCs w:val="22"/>
           <w:lang w:val="en-GB"/>
         </w:rPr>
         <w:t>hornworths</w:t>
@@ -241,6 +291,8 @@
         <w:rPr>
           <w:rFonts w:asciiTheme="minorHAnsi" w:hAnsiTheme="minorHAnsi" w:cstheme="minorHAnsi"/>
           <w:bCs/>
+          <w:sz w:val="22"/>
+          <w:szCs w:val="22"/>
           <w:lang w:val="en-GB"/>
         </w:rPr>
         <w:t xml:space="preserve"> (</w:t>
@@ -251,6 +303,8 @@
           <w:rFonts w:asciiTheme="minorHAnsi" w:hAnsiTheme="minorHAnsi" w:cstheme="minorHAnsi"/>
           <w:bCs/>
           <w:i/>
+          <w:sz w:val="22"/>
+          <w:szCs w:val="22"/>
           <w:lang w:val="en-GB"/>
         </w:rPr>
         <w:t>Anthocerotopsida</w:t>
@@ -260,6 +314,8 @@
         <w:rPr>
           <w:rFonts w:asciiTheme="minorHAnsi" w:hAnsiTheme="minorHAnsi" w:cstheme="minorHAnsi"/>
           <w:bCs/>
+          <w:sz w:val="22"/>
+          <w:szCs w:val="22"/>
           <w:lang w:val="en-GB"/>
         </w:rPr>
         <w:t>),</w:t>
@@ -267,6 +323,8 @@
       <w:r>
         <w:rPr>
           <w:rFonts w:asciiTheme="minorHAnsi" w:hAnsiTheme="minorHAnsi" w:cstheme="minorHAnsi"/>
+          <w:sz w:val="22"/>
+          <w:szCs w:val="22"/>
           <w:lang w:val="en-GB"/>
         </w:rPr>
         <w:t xml:space="preserve"> </w:t>
@@ -275,6 +333,8 @@
         <w:rPr>
           <w:rFonts w:asciiTheme="minorHAnsi" w:hAnsiTheme="minorHAnsi" w:cstheme="minorHAnsi"/>
           <w:bCs/>
+          <w:sz w:val="22"/>
+          <w:szCs w:val="22"/>
           <w:lang w:val="en-GB"/>
         </w:rPr>
         <w:t>two classes of the liverworts (</w:t>
@@ -285,6 +345,8 @@
           <w:rFonts w:asciiTheme="minorHAnsi" w:hAnsiTheme="minorHAnsi" w:cstheme="minorHAnsi"/>
           <w:bCs/>
           <w:i/>
+          <w:sz w:val="22"/>
+          <w:szCs w:val="22"/>
           <w:lang w:val="en-GB"/>
         </w:rPr>
         <w:t>Marchantiopsida</w:t>
@@ -295,6 +357,8 @@
           <w:rFonts w:asciiTheme="minorHAnsi" w:hAnsiTheme="minorHAnsi" w:cstheme="minorHAnsi"/>
           <w:bCs/>
           <w:i/>
+          <w:sz w:val="22"/>
+          <w:szCs w:val="22"/>
           <w:lang w:val="en-GB"/>
         </w:rPr>
         <w:t xml:space="preserve">, </w:t>
@@ -305,6 +369,8 @@
           <w:rFonts w:asciiTheme="minorHAnsi" w:hAnsiTheme="minorHAnsi" w:cstheme="minorHAnsi"/>
           <w:bCs/>
           <w:i/>
+          <w:sz w:val="22"/>
+          <w:szCs w:val="22"/>
           <w:lang w:val="en-GB"/>
         </w:rPr>
         <w:t>Jungermanniopsida</w:t>
@@ -314,6 +380,8 @@
         <w:rPr>
           <w:rFonts w:asciiTheme="minorHAnsi" w:hAnsiTheme="minorHAnsi" w:cstheme="minorHAnsi"/>
           <w:bCs/>
+          <w:sz w:val="22"/>
+          <w:szCs w:val="22"/>
           <w:lang w:val="en-GB"/>
         </w:rPr>
         <w:t>) and the mosses (</w:t>
@@ -324,6 +392,8 @@
           <w:rFonts w:asciiTheme="minorHAnsi" w:hAnsiTheme="minorHAnsi" w:cstheme="minorHAnsi"/>
           <w:bCs/>
           <w:i/>
+          <w:sz w:val="22"/>
+          <w:szCs w:val="22"/>
           <w:lang w:val="en-GB"/>
         </w:rPr>
         <w:t>Bryopsida</w:t>
@@ -333,6 +403,8 @@
         <w:rPr>
           <w:rFonts w:asciiTheme="minorHAnsi" w:hAnsiTheme="minorHAnsi" w:cstheme="minorHAnsi"/>
           <w:bCs/>
+          <w:sz w:val="22"/>
+          <w:szCs w:val="22"/>
           <w:lang w:val="en-GB"/>
         </w:rPr>
         <w:t>)</w:t>
@@ -341,6 +413,8 @@
         <w:rPr>
           <w:rFonts w:asciiTheme="minorHAnsi" w:hAnsiTheme="minorHAnsi" w:cstheme="minorHAnsi"/>
           <w:bCs/>
+          <w:sz w:val="22"/>
+          <w:szCs w:val="22"/>
           <w:lang w:val="en-GB"/>
         </w:rPr>
         <w:t xml:space="preserve"> </w:t>
@@ -349,6 +423,8 @@
         <w:rPr>
           <w:rFonts w:asciiTheme="minorHAnsi" w:hAnsiTheme="minorHAnsi" w:cstheme="minorHAnsi"/>
           <w:bCs/>
+          <w:sz w:val="22"/>
+          <w:szCs w:val="22"/>
           <w:lang w:val="en-GB"/>
         </w:rPr>
         <w:t>(</w:t>
@@ -359,6 +435,8 @@
           <w:rFonts w:asciiTheme="minorHAnsi" w:hAnsiTheme="minorHAnsi" w:cstheme="minorHAnsi"/>
           <w:bCs/>
           <w:smallCaps/>
+          <w:sz w:val="22"/>
+          <w:szCs w:val="22"/>
           <w:lang w:val="en-GB"/>
         </w:rPr>
         <w:t>Zechmeister</w:t>
@@ -369,6 +447,8 @@
           <w:rFonts w:asciiTheme="minorHAnsi" w:hAnsiTheme="minorHAnsi" w:cstheme="minorHAnsi"/>
           <w:bCs/>
           <w:smallCaps/>
+          <w:sz w:val="22"/>
+          <w:szCs w:val="22"/>
           <w:lang w:val="en-GB"/>
         </w:rPr>
         <w:t>,</w:t>
@@ -377,6 +457,8 @@
         <w:rPr>
           <w:rFonts w:asciiTheme="minorHAnsi" w:hAnsiTheme="minorHAnsi" w:cstheme="minorHAnsi"/>
           <w:smallCaps/>
+          <w:sz w:val="22"/>
+          <w:szCs w:val="22"/>
           <w:shd w:val="clear" w:color="auto" w:fill="FFFFFF"/>
           <w:lang w:val="en-US"/>
         </w:rPr>
@@ -387,6 +469,8 @@
         <w:rPr>
           <w:rFonts w:asciiTheme="minorHAnsi" w:hAnsiTheme="minorHAnsi" w:cstheme="minorHAnsi"/>
           <w:smallCaps/>
+          <w:sz w:val="22"/>
+          <w:szCs w:val="22"/>
           <w:shd w:val="clear" w:color="auto" w:fill="FFFFFF"/>
           <w:lang w:val="en-US"/>
         </w:rPr>
@@ -397,6 +481,8 @@
         <w:rPr>
           <w:rFonts w:asciiTheme="minorHAnsi" w:hAnsiTheme="minorHAnsi" w:cstheme="minorHAnsi"/>
           <w:smallCaps/>
+          <w:sz w:val="22"/>
+          <w:szCs w:val="22"/>
           <w:shd w:val="clear" w:color="auto" w:fill="FFFFFF"/>
           <w:lang w:val="en-US"/>
         </w:rPr>
@@ -407,6 +493,8 @@
         <w:rPr>
           <w:rFonts w:asciiTheme="minorHAnsi" w:hAnsiTheme="minorHAnsi" w:cstheme="minorHAnsi"/>
           <w:smallCaps/>
+          <w:sz w:val="22"/>
+          <w:szCs w:val="22"/>
           <w:shd w:val="clear" w:color="auto" w:fill="FFFFFF"/>
           <w:lang w:val="en-US"/>
         </w:rPr>
@@ -417,6 +505,8 @@
         <w:rPr>
           <w:rFonts w:asciiTheme="minorHAnsi" w:hAnsiTheme="minorHAnsi" w:cstheme="minorHAnsi"/>
           <w:smallCaps/>
+          <w:sz w:val="22"/>
+          <w:szCs w:val="22"/>
           <w:shd w:val="clear" w:color="auto" w:fill="FFFFFF"/>
           <w:lang w:val="en-US"/>
         </w:rPr>
@@ -427,6 +517,8 @@
         <w:rPr>
           <w:rFonts w:asciiTheme="minorHAnsi" w:hAnsiTheme="minorHAnsi" w:cstheme="minorHAnsi"/>
           <w:smallCaps/>
+          <w:sz w:val="22"/>
+          <w:szCs w:val="22"/>
           <w:shd w:val="clear" w:color="auto" w:fill="FFFFFF"/>
           <w:lang w:val="en-US"/>
         </w:rPr>
@@ -438,6 +530,8 @@
           <w:rFonts w:asciiTheme="minorHAnsi" w:hAnsiTheme="minorHAnsi" w:cstheme="minorHAnsi"/>
           <w:bCs/>
           <w:smallCaps/>
+          <w:sz w:val="22"/>
+          <w:szCs w:val="22"/>
           <w:lang w:val="en-GB"/>
         </w:rPr>
         <w:t xml:space="preserve"> 2003</w:t>
@@ -446,6 +540,8 @@
         <w:rPr>
           <w:rFonts w:asciiTheme="minorHAnsi" w:hAnsiTheme="minorHAnsi" w:cstheme="minorHAnsi"/>
           <w:bCs/>
+          <w:sz w:val="22"/>
+          <w:szCs w:val="22"/>
           <w:lang w:val="en-GB"/>
         </w:rPr>
         <w:t>).</w:t>
@@ -454,6 +550,8 @@
         <w:rPr>
           <w:rFonts w:asciiTheme="minorHAnsi" w:hAnsiTheme="minorHAnsi" w:cstheme="minorHAnsi"/>
           <w:bCs/>
+          <w:sz w:val="22"/>
+          <w:szCs w:val="22"/>
           <w:lang w:val="en-GB"/>
         </w:rPr>
         <w:t xml:space="preserve"> </w:t>
@@ -461,6 +559,8 @@
       <w:r>
         <w:rPr>
           <w:rFonts w:asciiTheme="minorHAnsi" w:hAnsiTheme="minorHAnsi" w:cstheme="minorHAnsi"/>
+          <w:sz w:val="22"/>
+          <w:szCs w:val="22"/>
           <w:lang w:val="en-GB"/>
         </w:rPr>
         <w:t>The history of bryophyte research began 1718</w:t>
@@ -468,6 +568,8 @@
       <w:r>
         <w:rPr>
           <w:rFonts w:asciiTheme="minorHAnsi" w:hAnsiTheme="minorHAnsi" w:cstheme="minorHAnsi"/>
+          <w:sz w:val="22"/>
+          <w:szCs w:val="22"/>
           <w:lang w:val="en-GB"/>
         </w:rPr>
         <w:t xml:space="preserve"> in </w:t>
@@ -476,6 +578,8 @@
       <w:r>
         <w:rPr>
           <w:rFonts w:asciiTheme="minorHAnsi" w:hAnsiTheme="minorHAnsi" w:cstheme="minorHAnsi"/>
+          <w:sz w:val="22"/>
+          <w:szCs w:val="22"/>
           <w:lang w:val="en-GB"/>
         </w:rPr>
         <w:t>Gießen</w:t>
@@ -484,6 +588,8 @@
       <w:r>
         <w:rPr>
           <w:rFonts w:asciiTheme="minorHAnsi" w:hAnsiTheme="minorHAnsi" w:cstheme="minorHAnsi"/>
+          <w:sz w:val="22"/>
+          <w:szCs w:val="22"/>
           <w:lang w:val="en-GB"/>
         </w:rPr>
         <w:t xml:space="preserve">, </w:t>
@@ -491,6 +597,8 @@
       <w:r>
         <w:rPr>
           <w:rFonts w:asciiTheme="minorHAnsi" w:hAnsiTheme="minorHAnsi" w:cstheme="minorHAnsi"/>
+          <w:sz w:val="22"/>
+          <w:szCs w:val="22"/>
           <w:lang w:val="en-GB"/>
         </w:rPr>
         <w:t xml:space="preserve">Germany where </w:t>
@@ -499,6 +607,8 @@
         <w:rPr>
           <w:rFonts w:asciiTheme="minorHAnsi" w:hAnsiTheme="minorHAnsi" w:cstheme="minorHAnsi"/>
           <w:smallCaps/>
+          <w:sz w:val="22"/>
+          <w:szCs w:val="22"/>
           <w:lang w:val="en-GB"/>
         </w:rPr>
         <w:t xml:space="preserve">J. J. </w:t>
@@ -508,6 +618,8 @@
         <w:rPr>
           <w:rFonts w:asciiTheme="minorHAnsi" w:hAnsiTheme="minorHAnsi" w:cstheme="minorHAnsi"/>
           <w:smallCaps/>
+          <w:sz w:val="22"/>
+          <w:szCs w:val="22"/>
           <w:lang w:val="en-GB"/>
         </w:rPr>
         <w:t>Dillenius</w:t>
@@ -516,6 +628,8 @@
       <w:r>
         <w:rPr>
           <w:rFonts w:asciiTheme="minorHAnsi" w:hAnsiTheme="minorHAnsi" w:cstheme="minorHAnsi"/>
+          <w:sz w:val="22"/>
+          <w:szCs w:val="22"/>
           <w:lang w:val="en-GB"/>
         </w:rPr>
         <w:t xml:space="preserve"> first described mosses </w:t>
@@ -523,6 +637,8 @@
       <w:r>
         <w:rPr>
           <w:rFonts w:asciiTheme="minorHAnsi" w:hAnsiTheme="minorHAnsi" w:cstheme="minorHAnsi"/>
+          <w:sz w:val="22"/>
+          <w:szCs w:val="22"/>
           <w:lang w:val="en-GB"/>
         </w:rPr>
         <w:t xml:space="preserve">for botanic research </w:t>
@@ -531,6 +647,8 @@
         <w:rPr>
           <w:rFonts w:asciiTheme="minorHAnsi" w:hAnsiTheme="minorHAnsi" w:cstheme="minorHAnsi"/>
           <w:bCs/>
+          <w:sz w:val="22"/>
+          <w:szCs w:val="22"/>
           <w:lang w:val="en-GB"/>
         </w:rPr>
         <w:t>(</w:t>
@@ -540,6 +658,8 @@
         <w:rPr>
           <w:rFonts w:asciiTheme="minorHAnsi" w:hAnsiTheme="minorHAnsi" w:cstheme="minorHAnsi"/>
           <w:smallCaps/>
+          <w:sz w:val="22"/>
+          <w:szCs w:val="22"/>
           <w:lang w:val="en-GB"/>
         </w:rPr>
         <w:t>Drehwald</w:t>
@@ -549,6 +669,8 @@
         <w:rPr>
           <w:rFonts w:asciiTheme="minorHAnsi" w:hAnsiTheme="minorHAnsi" w:cstheme="minorHAnsi"/>
           <w:smallCaps/>
+          <w:sz w:val="22"/>
+          <w:szCs w:val="22"/>
           <w:lang w:val="en-GB"/>
         </w:rPr>
         <w:t xml:space="preserve"> 2013)</w:t>
@@ -556,6 +678,8 @@
       <w:r>
         <w:rPr>
           <w:rFonts w:asciiTheme="minorHAnsi" w:hAnsiTheme="minorHAnsi" w:cstheme="minorHAnsi"/>
+          <w:sz w:val="22"/>
+          <w:szCs w:val="22"/>
           <w:lang w:val="en-GB"/>
         </w:rPr>
         <w:t>. The ecological perspective recently suggest that mosses play an important role as an omnipresent component in plant communities worldwide and strongly influence the water, nutrient and carbon cycle of their habitat (</w:t>
@@ -565,6 +689,8 @@
         <w:rPr>
           <w:rFonts w:asciiTheme="minorHAnsi" w:hAnsiTheme="minorHAnsi" w:cstheme="minorHAnsi"/>
           <w:smallCaps/>
+          <w:sz w:val="22"/>
+          <w:szCs w:val="22"/>
           <w:lang w:val="en-GB"/>
         </w:rPr>
         <w:t>Turetsky</w:t>
@@ -574,6 +700,8 @@
         <w:rPr>
           <w:rFonts w:asciiTheme="minorHAnsi" w:hAnsiTheme="minorHAnsi" w:cstheme="minorHAnsi"/>
           <w:smallCaps/>
+          <w:sz w:val="22"/>
+          <w:szCs w:val="22"/>
           <w:lang w:val="en-GB"/>
         </w:rPr>
         <w:t xml:space="preserve"> et. </w:t>
@@ -583,6 +711,8 @@
         <w:rPr>
           <w:rFonts w:asciiTheme="minorHAnsi" w:hAnsiTheme="minorHAnsi" w:cstheme="minorHAnsi"/>
           <w:smallCaps/>
+          <w:sz w:val="22"/>
+          <w:szCs w:val="22"/>
           <w:lang w:val="en-GB"/>
         </w:rPr>
         <w:t xml:space="preserve">al. 2012, </w:t>
@@ -592,6 +722,8 @@
         <w:rPr>
           <w:rFonts w:asciiTheme="minorHAnsi" w:hAnsiTheme="minorHAnsi" w:cstheme="minorHAnsi"/>
           <w:smallCaps/>
+          <w:sz w:val="22"/>
+          <w:szCs w:val="22"/>
           <w:lang w:val="en-GB"/>
         </w:rPr>
         <w:t>Gerson</w:t>
@@ -601,6 +733,8 @@
         <w:rPr>
           <w:rFonts w:asciiTheme="minorHAnsi" w:hAnsiTheme="minorHAnsi" w:cstheme="minorHAnsi"/>
           <w:smallCaps/>
+          <w:sz w:val="22"/>
+          <w:szCs w:val="22"/>
           <w:lang w:val="en-GB"/>
         </w:rPr>
         <w:t xml:space="preserve"> 1969</w:t>
@@ -609,6 +743,8 @@
         <w:rPr>
           <w:rFonts w:asciiTheme="minorHAnsi" w:hAnsiTheme="minorHAnsi" w:cstheme="minorHAnsi"/>
           <w:smallCaps/>
+          <w:sz w:val="22"/>
+          <w:szCs w:val="22"/>
           <w:lang w:val="en-GB"/>
         </w:rPr>
         <w:t>,</w:t>
@@ -616,6 +752,8 @@
       <w:r>
         <w:rPr>
           <w:rFonts w:asciiTheme="minorHAnsi" w:hAnsiTheme="minorHAnsi" w:cstheme="minorHAnsi"/>
+          <w:sz w:val="22"/>
+          <w:szCs w:val="22"/>
           <w:lang w:val="en-GB"/>
         </w:rPr>
         <w:t xml:space="preserve"> (</w:t>
@@ -625,6 +763,8 @@
         <w:rPr>
           <w:rFonts w:asciiTheme="minorHAnsi" w:hAnsiTheme="minorHAnsi" w:cstheme="minorHAnsi"/>
           <w:smallCaps/>
+          <w:sz w:val="22"/>
+          <w:szCs w:val="22"/>
           <w:lang w:val="en-GB"/>
         </w:rPr>
         <w:t>Gignac</w:t>
@@ -634,6 +774,8 @@
         <w:rPr>
           <w:rFonts w:asciiTheme="minorHAnsi" w:hAnsiTheme="minorHAnsi" w:cstheme="minorHAnsi"/>
           <w:smallCaps/>
+          <w:sz w:val="22"/>
+          <w:szCs w:val="22"/>
           <w:lang w:val="en-GB"/>
         </w:rPr>
         <w:t xml:space="preserve"> 2001</w:t>
@@ -642,6 +784,8 @@
         <w:rPr>
           <w:rFonts w:asciiTheme="minorHAnsi" w:hAnsiTheme="minorHAnsi" w:cstheme="minorHAnsi"/>
           <w:smallCaps/>
+          <w:sz w:val="22"/>
+          <w:szCs w:val="22"/>
           <w:lang w:val="en-GB"/>
         </w:rPr>
         <w:t>)</w:t>
@@ -649,6 +793,8 @@
       <w:r>
         <w:rPr>
           <w:rFonts w:asciiTheme="minorHAnsi" w:hAnsiTheme="minorHAnsi" w:cstheme="minorHAnsi"/>
+          <w:sz w:val="22"/>
+          <w:szCs w:val="22"/>
           <w:lang w:val="en-GB"/>
         </w:rPr>
         <w:t>.</w:t>
@@ -657,6 +803,8 @@
       <w:r>
         <w:rPr>
           <w:rFonts w:asciiTheme="minorHAnsi" w:hAnsiTheme="minorHAnsi" w:cstheme="minorHAnsi"/>
+          <w:sz w:val="22"/>
+          <w:szCs w:val="22"/>
           <w:lang w:val="en-GB"/>
         </w:rPr>
         <w:t xml:space="preserve"> </w:t>
@@ -665,6 +813,8 @@
         <w:rPr>
           <w:rFonts w:asciiTheme="minorHAnsi" w:hAnsiTheme="minorHAnsi" w:cstheme="minorHAnsi"/>
           <w:bCs/>
+          <w:sz w:val="22"/>
+          <w:szCs w:val="22"/>
           <w:lang w:val="en-GB"/>
         </w:rPr>
         <w:t xml:space="preserve">Unlike many other plants bryophytes can reproduce both sexually and vegetative </w:t>
@@ -672,6 +822,8 @@
       <w:r>
         <w:rPr>
           <w:rFonts w:asciiTheme="minorHAnsi" w:hAnsiTheme="minorHAnsi" w:cstheme="minorHAnsi"/>
+          <w:sz w:val="22"/>
+          <w:szCs w:val="22"/>
           <w:lang w:val="en-GB"/>
         </w:rPr>
         <w:t>(</w:t>
@@ -680,6 +832,8 @@
         <w:rPr>
           <w:rFonts w:asciiTheme="minorHAnsi" w:hAnsiTheme="minorHAnsi" w:cstheme="minorHAnsi"/>
           <w:smallCaps/>
+          <w:sz w:val="22"/>
+          <w:szCs w:val="22"/>
           <w:lang w:val="en-GB"/>
         </w:rPr>
         <w:t xml:space="preserve">Frey &amp; </w:t>
@@ -689,6 +843,8 @@
         <w:rPr>
           <w:rFonts w:asciiTheme="minorHAnsi" w:hAnsiTheme="minorHAnsi" w:cstheme="minorHAnsi"/>
           <w:smallCaps/>
+          <w:sz w:val="22"/>
+          <w:szCs w:val="22"/>
           <w:lang w:val="en-GB"/>
         </w:rPr>
         <w:t>Kürschner</w:t>
@@ -698,6 +854,8 @@
         <w:rPr>
           <w:rFonts w:asciiTheme="minorHAnsi" w:hAnsiTheme="minorHAnsi" w:cstheme="minorHAnsi"/>
           <w:smallCaps/>
+          <w:sz w:val="22"/>
+          <w:szCs w:val="22"/>
           <w:lang w:val="en-GB"/>
         </w:rPr>
         <w:t xml:space="preserve"> 2011</w:t>
@@ -706,6 +864,8 @@
         <w:rPr>
           <w:rFonts w:asciiTheme="minorHAnsi" w:hAnsiTheme="minorHAnsi" w:cstheme="minorHAnsi"/>
           <w:smallCaps/>
+          <w:sz w:val="22"/>
+          <w:szCs w:val="22"/>
           <w:lang w:val="en-GB"/>
         </w:rPr>
         <w:t xml:space="preserve">, </w:t>
@@ -715,6 +875,8 @@
         <w:rPr>
           <w:rFonts w:asciiTheme="minorHAnsi" w:hAnsiTheme="minorHAnsi" w:cstheme="minorHAnsi"/>
           <w:smallCaps/>
+          <w:sz w:val="22"/>
+          <w:szCs w:val="22"/>
           <w:lang w:val="en-GB"/>
         </w:rPr>
         <w:t>Mishler</w:t>
@@ -724,6 +886,8 @@
         <w:rPr>
           <w:rFonts w:asciiTheme="minorHAnsi" w:hAnsiTheme="minorHAnsi" w:cstheme="minorHAnsi"/>
           <w:smallCaps/>
+          <w:sz w:val="22"/>
+          <w:szCs w:val="22"/>
           <w:lang w:val="en-GB"/>
         </w:rPr>
         <w:t xml:space="preserve"> 1985</w:t>
@@ -732,6 +896,8 @@
         <w:rPr>
           <w:rFonts w:asciiTheme="minorHAnsi" w:hAnsiTheme="minorHAnsi" w:cstheme="minorHAnsi"/>
           <w:smallCaps/>
+          <w:sz w:val="22"/>
+          <w:szCs w:val="22"/>
           <w:lang w:val="en-GB"/>
         </w:rPr>
         <w:t>)</w:t>
@@ -740,6 +906,103 @@
         <w:rPr>
           <w:rFonts w:asciiTheme="minorHAnsi" w:hAnsiTheme="minorHAnsi" w:cstheme="minorHAnsi"/>
           <w:bCs/>
+          <w:sz w:val="22"/>
+          <w:szCs w:val="22"/>
+          <w:lang w:val="en-GB"/>
+        </w:rPr>
+        <w:t xml:space="preserve">. </w:t>
+      </w:r>
+      <w:r>
+        <w:rPr>
+          <w:rFonts w:asciiTheme="minorHAnsi" w:hAnsiTheme="minorHAnsi" w:cstheme="minorHAnsi"/>
+          <w:sz w:val="22"/>
+          <w:szCs w:val="22"/>
+          <w:lang w:val="en-GB"/>
+        </w:rPr>
+        <w:t>T</w:t>
+      </w:r>
+      <w:r>
+        <w:rPr>
+          <w:rFonts w:asciiTheme="minorHAnsi" w:hAnsiTheme="minorHAnsi" w:cstheme="minorHAnsi"/>
+          <w:sz w:val="22"/>
+          <w:szCs w:val="22"/>
+          <w:lang w:val="en-GB"/>
+        </w:rPr>
+        <w:t>heir role as the simplest t</w:t>
+      </w:r>
+      <w:r>
+        <w:rPr>
+          <w:rFonts w:asciiTheme="minorHAnsi" w:hAnsiTheme="minorHAnsi" w:cstheme="minorHAnsi"/>
+          <w:sz w:val="22"/>
+          <w:szCs w:val="22"/>
+          <w:lang w:val="en-GB"/>
+        </w:rPr>
+        <w:t>errestrial plant puts them</w:t>
+      </w:r>
+      <w:r>
+        <w:rPr>
+          <w:rFonts w:asciiTheme="minorHAnsi" w:hAnsiTheme="minorHAnsi" w:cstheme="minorHAnsi"/>
+          <w:sz w:val="22"/>
+          <w:szCs w:val="22"/>
+          <w:lang w:val="en-GB"/>
+        </w:rPr>
+        <w:t xml:space="preserve"> in the spotlight of research which tries to draw back the</w:t>
+      </w:r>
+      <w:r>
+        <w:rPr>
+          <w:rFonts w:asciiTheme="minorHAnsi" w:hAnsiTheme="minorHAnsi" w:cstheme="minorHAnsi"/>
+          <w:sz w:val="22"/>
+          <w:szCs w:val="22"/>
+          <w:lang w:val="en-GB"/>
+        </w:rPr>
+        <w:t xml:space="preserve"> lines plant-evolution</w:t>
+      </w:r>
+      <w:r>
+        <w:rPr>
+          <w:rFonts w:asciiTheme="minorHAnsi" w:hAnsiTheme="minorHAnsi" w:cstheme="minorHAnsi"/>
+          <w:sz w:val="22"/>
+          <w:szCs w:val="22"/>
+          <w:lang w:val="en-GB"/>
+        </w:rPr>
+        <w:t xml:space="preserve"> from aquatic to terrestrial habitats (</w:t>
+      </w:r>
+      <w:r>
+        <w:rPr>
+          <w:rFonts w:asciiTheme="minorHAnsi" w:hAnsiTheme="minorHAnsi" w:cstheme="minorHAnsi"/>
+          <w:smallCaps/>
+          <w:sz w:val="22"/>
+          <w:szCs w:val="22"/>
+          <w:lang w:val="en-GB"/>
+        </w:rPr>
+        <w:t xml:space="preserve">Cove, Knight &amp; </w:t>
+      </w:r>
+      <w:proofErr w:type="spellStart"/>
+      <w:r>
+        <w:rPr>
+          <w:rFonts w:asciiTheme="minorHAnsi" w:hAnsiTheme="minorHAnsi" w:cstheme="minorHAnsi"/>
+          <w:smallCaps/>
+          <w:sz w:val="22"/>
+          <w:szCs w:val="22"/>
+          <w:lang w:val="en-GB"/>
+        </w:rPr>
+        <w:t>Lamparter</w:t>
+      </w:r>
+      <w:proofErr w:type="spellEnd"/>
+      <w:r>
+        <w:rPr>
+          <w:rFonts w:asciiTheme="minorHAnsi" w:hAnsiTheme="minorHAnsi" w:cstheme="minorHAnsi"/>
+          <w:smallCaps/>
+          <w:sz w:val="22"/>
+          <w:szCs w:val="22"/>
+          <w:lang w:val="en-GB"/>
+        </w:rPr>
+        <w:t xml:space="preserve"> 1997)</w:t>
+      </w:r>
+      <w:r>
+        <w:rPr>
+          <w:rFonts w:asciiTheme="minorHAnsi" w:hAnsiTheme="minorHAnsi" w:cstheme="minorHAnsi"/>
+          <w:sz w:val="22"/>
+          <w:szCs w:val="22"/>
           <w:lang w:val="en-GB"/>
         </w:rPr>
         <w:t>.</w:t>
@@ -747,82 +1010,500 @@
       <w:r>
         <w:rPr>
           <w:rFonts w:asciiTheme="minorHAnsi" w:hAnsiTheme="minorHAnsi" w:cstheme="minorHAnsi"/>
+          <w:sz w:val="22"/>
+          <w:szCs w:val="22"/>
+          <w:lang w:val="en-GB"/>
+        </w:rPr>
+        <w:t xml:space="preserve"> Bryophytes lately interested researchers for many applications:</w:t>
+      </w:r>
+      <w:r>
+        <w:rPr>
+          <w:rFonts w:asciiTheme="minorHAnsi" w:hAnsiTheme="minorHAnsi" w:cstheme="minorHAnsi"/>
+          <w:sz w:val="22"/>
+          <w:szCs w:val="22"/>
+          <w:lang w:val="en-GB"/>
+        </w:rPr>
+        <w:t xml:space="preserve"> Mosses were successfully used as </w:t>
+      </w:r>
+      <w:r>
+        <w:rPr>
+          <w:rFonts w:asciiTheme="minorHAnsi" w:hAnsiTheme="minorHAnsi" w:cstheme="minorHAnsi"/>
+          <w:sz w:val="22"/>
+          <w:szCs w:val="22"/>
+          <w:lang w:val="en-GB"/>
+        </w:rPr>
+        <w:t>accumulation indicators</w:t>
+      </w:r>
+      <w:r>
+        <w:rPr>
+          <w:rFonts w:asciiTheme="minorHAnsi" w:hAnsiTheme="minorHAnsi" w:cstheme="minorHAnsi"/>
+          <w:sz w:val="22"/>
+          <w:szCs w:val="22"/>
+          <w:lang w:val="en-GB"/>
+        </w:rPr>
+        <w:t xml:space="preserve"> for pollutants like </w:t>
+      </w:r>
+      <w:r>
+        <w:rPr>
+          <w:rFonts w:asciiTheme="minorHAnsi" w:hAnsiTheme="minorHAnsi" w:cstheme="minorHAnsi"/>
+          <w:sz w:val="22"/>
+          <w:szCs w:val="22"/>
+          <w:lang w:val="en-GB"/>
+        </w:rPr>
+        <w:t xml:space="preserve">trace metals, heavy metals, </w:t>
+      </w:r>
+      <w:proofErr w:type="spellStart"/>
+      <w:r>
+        <w:rPr>
+          <w:rFonts w:asciiTheme="minorHAnsi" w:hAnsiTheme="minorHAnsi" w:cstheme="minorHAnsi"/>
+          <w:sz w:val="22"/>
+          <w:szCs w:val="22"/>
+          <w:lang w:val="en-GB"/>
+        </w:rPr>
+        <w:t>radionucleides</w:t>
+      </w:r>
+      <w:proofErr w:type="spellEnd"/>
+      <w:r>
+        <w:rPr>
+          <w:rFonts w:asciiTheme="minorHAnsi" w:hAnsiTheme="minorHAnsi" w:cstheme="minorHAnsi"/>
+          <w:sz w:val="22"/>
+          <w:szCs w:val="22"/>
+          <w:lang w:val="en-GB"/>
+        </w:rPr>
+        <w:t xml:space="preserve"> and for toxic organic compounds (</w:t>
+      </w:r>
+      <w:r>
+        <w:rPr>
+          <w:rFonts w:asciiTheme="minorHAnsi" w:hAnsiTheme="minorHAnsi" w:cstheme="minorHAnsi"/>
+          <w:smallCaps/>
+          <w:sz w:val="22"/>
+          <w:szCs w:val="22"/>
+          <w:lang w:val="en-GB"/>
+        </w:rPr>
+        <w:t xml:space="preserve">Giordano et. </w:t>
+      </w:r>
+      <w:proofErr w:type="gramStart"/>
+      <w:r>
+        <w:rPr>
+          <w:rFonts w:asciiTheme="minorHAnsi" w:hAnsiTheme="minorHAnsi" w:cstheme="minorHAnsi"/>
+          <w:smallCaps/>
+          <w:sz w:val="22"/>
+          <w:szCs w:val="22"/>
+          <w:lang w:val="en-GB"/>
+        </w:rPr>
+        <w:t xml:space="preserve">Al. 2005, </w:t>
+      </w:r>
+      <w:proofErr w:type="spellStart"/>
+      <w:r>
+        <w:rPr>
+          <w:rFonts w:asciiTheme="minorHAnsi" w:hAnsiTheme="minorHAnsi" w:cstheme="minorHAnsi"/>
+          <w:smallCaps/>
+          <w:sz w:val="22"/>
+          <w:szCs w:val="22"/>
+          <w:lang w:val="en-GB"/>
+        </w:rPr>
+        <w:t>Harmens</w:t>
+      </w:r>
+      <w:proofErr w:type="spellEnd"/>
+      <w:r>
+        <w:rPr>
+          <w:rFonts w:asciiTheme="minorHAnsi" w:hAnsiTheme="minorHAnsi" w:cstheme="minorHAnsi"/>
+          <w:smallCaps/>
+          <w:sz w:val="22"/>
+          <w:szCs w:val="22"/>
+          <w:lang w:val="en-GB"/>
+        </w:rPr>
+        <w:t xml:space="preserve"> et.</w:t>
+      </w:r>
+      <w:proofErr w:type="gramEnd"/>
+      <w:r>
+        <w:rPr>
+          <w:rFonts w:asciiTheme="minorHAnsi" w:hAnsiTheme="minorHAnsi" w:cstheme="minorHAnsi"/>
+          <w:smallCaps/>
+          <w:sz w:val="22"/>
+          <w:szCs w:val="22"/>
+          <w:lang w:val="en-GB"/>
+        </w:rPr>
+        <w:t xml:space="preserve"> </w:t>
+      </w:r>
+      <w:proofErr w:type="gramStart"/>
+      <w:r>
+        <w:rPr>
+          <w:rFonts w:asciiTheme="minorHAnsi" w:hAnsiTheme="minorHAnsi" w:cstheme="minorHAnsi"/>
+          <w:smallCaps/>
+          <w:sz w:val="22"/>
+          <w:szCs w:val="22"/>
+          <w:lang w:val="en-GB"/>
+        </w:rPr>
+        <w:t xml:space="preserve">al.2010, </w:t>
+      </w:r>
+      <w:proofErr w:type="spellStart"/>
+      <w:r>
+        <w:rPr>
+          <w:rFonts w:asciiTheme="minorHAnsi" w:hAnsiTheme="minorHAnsi" w:cstheme="minorHAnsi"/>
+          <w:smallCaps/>
+          <w:sz w:val="22"/>
+          <w:szCs w:val="22"/>
+          <w:lang w:val="en-GB"/>
+        </w:rPr>
+        <w:t>Nentwig</w:t>
+      </w:r>
+      <w:proofErr w:type="spellEnd"/>
+      <w:r>
+        <w:rPr>
+          <w:rFonts w:asciiTheme="minorHAnsi" w:hAnsiTheme="minorHAnsi" w:cstheme="minorHAnsi"/>
+          <w:smallCaps/>
+          <w:sz w:val="22"/>
+          <w:szCs w:val="22"/>
+          <w:lang w:val="en-GB"/>
+        </w:rPr>
+        <w:t xml:space="preserve"> et.</w:t>
+      </w:r>
+      <w:proofErr w:type="gramEnd"/>
+      <w:r>
+        <w:rPr>
+          <w:rFonts w:asciiTheme="minorHAnsi" w:hAnsiTheme="minorHAnsi" w:cstheme="minorHAnsi"/>
+          <w:smallCaps/>
+          <w:sz w:val="22"/>
+          <w:szCs w:val="22"/>
+          <w:lang w:val="en-GB"/>
+        </w:rPr>
+        <w:t xml:space="preserve"> </w:t>
+      </w:r>
+      <w:proofErr w:type="gramStart"/>
+      <w:r>
+        <w:rPr>
+          <w:rFonts w:asciiTheme="minorHAnsi" w:hAnsiTheme="minorHAnsi" w:cstheme="minorHAnsi"/>
+          <w:smallCaps/>
+          <w:sz w:val="22"/>
+          <w:szCs w:val="22"/>
+          <w:lang w:val="en-GB"/>
+        </w:rPr>
+        <w:t xml:space="preserve">Al. 2009, </w:t>
+      </w:r>
+      <w:proofErr w:type="spellStart"/>
+      <w:r>
+        <w:rPr>
+          <w:rFonts w:asciiTheme="minorHAnsi" w:hAnsiTheme="minorHAnsi" w:cstheme="minorHAnsi"/>
           <w:bCs/>
+          <w:smallCaps/>
+          <w:sz w:val="22"/>
+          <w:szCs w:val="22"/>
+          <w:lang w:val="en-GB"/>
+        </w:rPr>
+        <w:t>Zechmeister</w:t>
+      </w:r>
+      <w:proofErr w:type="spellEnd"/>
+      <w:r>
+        <w:rPr>
+          <w:rFonts w:asciiTheme="minorHAnsi" w:hAnsiTheme="minorHAnsi" w:cstheme="minorHAnsi"/>
+          <w:bCs/>
+          <w:smallCaps/>
+          <w:sz w:val="22"/>
+          <w:szCs w:val="22"/>
+          <w:lang w:val="en-GB"/>
+        </w:rPr>
+        <w:t>,</w:t>
+      </w:r>
+      <w:r>
+        <w:rPr>
+          <w:rFonts w:asciiTheme="minorHAnsi" w:hAnsiTheme="minorHAnsi" w:cstheme="minorHAnsi"/>
+          <w:smallCaps/>
+          <w:sz w:val="22"/>
+          <w:szCs w:val="22"/>
+          <w:shd w:val="clear" w:color="auto" w:fill="FFFFFF"/>
           <w:lang w:val="en-GB"/>
         </w:rPr>
         <w:t xml:space="preserve"> </w:t>
       </w:r>
-      <w:r>
-        <w:rPr>
-          <w:rFonts w:asciiTheme="minorHAnsi" w:hAnsiTheme="minorHAnsi" w:cstheme="minorHAnsi"/>
-          <w:lang w:val="en-GB"/>
-        </w:rPr>
-        <w:t>T</w:t>
-      </w:r>
-      <w:r>
-        <w:rPr>
-          <w:rFonts w:asciiTheme="minorHAnsi" w:hAnsiTheme="minorHAnsi" w:cstheme="minorHAnsi"/>
-          <w:lang w:val="en-GB"/>
-        </w:rPr>
-        <w:t>heir role as the simplest t</w:t>
-      </w:r>
-      <w:r>
-        <w:rPr>
-          <w:rFonts w:asciiTheme="minorHAnsi" w:hAnsiTheme="minorHAnsi" w:cstheme="minorHAnsi"/>
-          <w:lang w:val="en-GB"/>
-        </w:rPr>
-        <w:t>errestrial plant puts them</w:t>
-      </w:r>
-      <w:r>
-        <w:rPr>
-          <w:rFonts w:asciiTheme="minorHAnsi" w:hAnsiTheme="minorHAnsi" w:cstheme="minorHAnsi"/>
-          <w:lang w:val="en-GB"/>
-        </w:rPr>
-        <w:t xml:space="preserve"> in the spotlight of research which tries to draw back the</w:t>
-      </w:r>
-      <w:r>
-        <w:rPr>
-          <w:rFonts w:asciiTheme="minorHAnsi" w:hAnsiTheme="minorHAnsi" w:cstheme="minorHAnsi"/>
-          <w:lang w:val="en-GB"/>
-        </w:rPr>
-        <w:t xml:space="preserve"> lines plant-evolution</w:t>
-      </w:r>
-      <w:r>
-        <w:rPr>
-          <w:rFonts w:asciiTheme="minorHAnsi" w:hAnsiTheme="minorHAnsi" w:cstheme="minorHAnsi"/>
-          <w:lang w:val="en-GB"/>
-        </w:rPr>
-        <w:t xml:space="preserve"> from aquatic to terrestrial habitats (</w:t>
-      </w:r>
-      <w:r>
-        <w:rPr>
-          <w:rFonts w:asciiTheme="minorHAnsi" w:hAnsiTheme="minorHAnsi" w:cstheme="minorHAnsi"/>
-          <w:smallCaps/>
-          <w:lang w:val="en-GB"/>
-        </w:rPr>
-        <w:t xml:space="preserve">Cove, Knight &amp; </w:t>
-      </w:r>
-      <w:proofErr w:type="spellStart"/>
-      <w:r>
-        <w:rPr>
-          <w:rFonts w:asciiTheme="minorHAnsi" w:hAnsiTheme="minorHAnsi" w:cstheme="minorHAnsi"/>
-          <w:smallCaps/>
-          <w:lang w:val="en-GB"/>
-        </w:rPr>
-        <w:t>Lamparter</w:t>
-      </w:r>
-      <w:proofErr w:type="spellEnd"/>
-      <w:r>
-        <w:rPr>
-          <w:rFonts w:asciiTheme="minorHAnsi" w:hAnsiTheme="minorHAnsi" w:cstheme="minorHAnsi"/>
-          <w:smallCaps/>
-          <w:lang w:val="en-GB"/>
-        </w:rPr>
-        <w:t xml:space="preserve"> 1997)</w:t>
-      </w:r>
-      <w:r>
-        <w:rPr>
-          <w:rFonts w:asciiTheme="minorHAnsi" w:hAnsiTheme="minorHAnsi" w:cstheme="minorHAnsi"/>
+      <w:proofErr w:type="spellStart"/>
+      <w:r>
+        <w:rPr>
+          <w:rFonts w:asciiTheme="minorHAnsi" w:hAnsiTheme="minorHAnsi" w:cstheme="minorHAnsi"/>
+          <w:smallCaps/>
+          <w:sz w:val="22"/>
+          <w:szCs w:val="22"/>
+          <w:shd w:val="clear" w:color="auto" w:fill="FFFFFF"/>
+          <w:lang w:val="en-GB"/>
+        </w:rPr>
+        <w:t>Grodzinska</w:t>
+      </w:r>
+      <w:proofErr w:type="spellEnd"/>
+      <w:r>
+        <w:rPr>
+          <w:rFonts w:asciiTheme="minorHAnsi" w:hAnsiTheme="minorHAnsi" w:cstheme="minorHAnsi"/>
+          <w:smallCaps/>
+          <w:sz w:val="22"/>
+          <w:szCs w:val="22"/>
+          <w:shd w:val="clear" w:color="auto" w:fill="FFFFFF"/>
+          <w:lang w:val="en-GB"/>
+        </w:rPr>
+        <w:t xml:space="preserve"> &amp; </w:t>
+      </w:r>
+      <w:proofErr w:type="spellStart"/>
+      <w:r>
+        <w:rPr>
+          <w:rFonts w:asciiTheme="minorHAnsi" w:hAnsiTheme="minorHAnsi" w:cstheme="minorHAnsi"/>
+          <w:smallCaps/>
+          <w:sz w:val="22"/>
+          <w:szCs w:val="22"/>
+          <w:shd w:val="clear" w:color="auto" w:fill="FFFFFF"/>
+          <w:lang w:val="en-GB"/>
+        </w:rPr>
+        <w:t>Szarek</w:t>
+      </w:r>
+      <w:proofErr w:type="spellEnd"/>
+      <w:r>
+        <w:rPr>
+          <w:rFonts w:asciiTheme="minorHAnsi" w:hAnsiTheme="minorHAnsi" w:cstheme="minorHAnsi"/>
+          <w:smallCaps/>
+          <w:sz w:val="22"/>
+          <w:szCs w:val="22"/>
+          <w:shd w:val="clear" w:color="auto" w:fill="FFFFFF"/>
+          <w:lang w:val="en-GB"/>
+        </w:rPr>
+        <w:t xml:space="preserve"> </w:t>
+      </w:r>
+      <w:proofErr w:type="spellStart"/>
+      <w:r>
+        <w:rPr>
+          <w:rFonts w:asciiTheme="minorHAnsi" w:hAnsiTheme="minorHAnsi" w:cstheme="minorHAnsi"/>
+          <w:smallCaps/>
+          <w:sz w:val="22"/>
+          <w:szCs w:val="22"/>
+          <w:shd w:val="clear" w:color="auto" w:fill="FFFFFF"/>
+          <w:lang w:val="en-GB"/>
+        </w:rPr>
+        <w:t>Lukaszewska</w:t>
+      </w:r>
+      <w:proofErr w:type="spellEnd"/>
+      <w:r>
+        <w:rPr>
+          <w:rFonts w:asciiTheme="minorHAnsi" w:hAnsiTheme="minorHAnsi" w:cstheme="minorHAnsi"/>
+          <w:bCs/>
+          <w:smallCaps/>
+          <w:sz w:val="22"/>
+          <w:szCs w:val="22"/>
+          <w:lang w:val="en-GB"/>
+        </w:rPr>
+        <w:t xml:space="preserve"> 2003).</w:t>
+      </w:r>
+      <w:proofErr w:type="gramEnd"/>
+      <w:r>
+        <w:rPr>
+          <w:rFonts w:asciiTheme="minorHAnsi" w:hAnsiTheme="minorHAnsi" w:cstheme="minorHAnsi"/>
+          <w:bCs/>
+          <w:sz w:val="22"/>
+          <w:szCs w:val="22"/>
+          <w:lang w:val="en-GB"/>
+        </w:rPr>
+        <w:t xml:space="preserve"> </w:t>
+      </w:r>
+      <w:r>
+        <w:rPr>
+          <w:rFonts w:asciiTheme="minorHAnsi" w:hAnsiTheme="minorHAnsi" w:cstheme="minorHAnsi"/>
+          <w:bCs/>
+          <w:sz w:val="22"/>
+          <w:szCs w:val="22"/>
+          <w:lang w:val="en-GB"/>
+        </w:rPr>
+        <w:t>Forest integrity research</w:t>
+      </w:r>
+      <w:r>
+        <w:rPr>
+          <w:rFonts w:asciiTheme="minorHAnsi" w:hAnsiTheme="minorHAnsi" w:cstheme="minorHAnsi"/>
+          <w:bCs/>
+          <w:sz w:val="22"/>
+          <w:szCs w:val="22"/>
+          <w:lang w:val="en-GB"/>
+        </w:rPr>
+        <w:t xml:space="preserve"> puts much effort in research because the irreplaceable</w:t>
+      </w:r>
+      <w:r>
+        <w:rPr>
+          <w:rFonts w:asciiTheme="minorHAnsi" w:hAnsiTheme="minorHAnsi" w:cstheme="minorHAnsi"/>
+          <w:bCs/>
+          <w:sz w:val="22"/>
+          <w:szCs w:val="22"/>
+          <w:lang w:val="en-GB"/>
+        </w:rPr>
+        <w:t xml:space="preserve"> and vulnerable</w:t>
+      </w:r>
+      <w:r>
+        <w:rPr>
+          <w:rFonts w:asciiTheme="minorHAnsi" w:hAnsiTheme="minorHAnsi" w:cstheme="minorHAnsi"/>
+          <w:bCs/>
+          <w:sz w:val="22"/>
+          <w:szCs w:val="22"/>
+          <w:lang w:val="en-GB"/>
+        </w:rPr>
+        <w:t xml:space="preserve"> role of mosses in healthy forest habitats is endangered by actual for</w:t>
+      </w:r>
+      <w:r>
+        <w:rPr>
+          <w:rFonts w:asciiTheme="minorHAnsi" w:hAnsiTheme="minorHAnsi" w:cstheme="minorHAnsi"/>
+          <w:bCs/>
+          <w:sz w:val="22"/>
+          <w:szCs w:val="22"/>
+          <w:lang w:val="en-GB"/>
+        </w:rPr>
+        <w:t xml:space="preserve">est management practices </w:t>
+      </w:r>
+      <w:r>
+        <w:rPr>
+          <w:rFonts w:asciiTheme="minorHAnsi" w:hAnsiTheme="minorHAnsi" w:cstheme="minorHAnsi"/>
+          <w:sz w:val="22"/>
+          <w:szCs w:val="22"/>
+          <w:lang w:val="en-GB"/>
+        </w:rPr>
+        <w:t>(</w:t>
+      </w:r>
+      <w:r>
+        <w:rPr>
+          <w:rFonts w:asciiTheme="minorHAnsi" w:hAnsiTheme="minorHAnsi" w:cstheme="minorHAnsi"/>
+          <w:smallCaps/>
+          <w:sz w:val="22"/>
+          <w:szCs w:val="22"/>
+          <w:lang w:val="en-GB"/>
+        </w:rPr>
+        <w:t xml:space="preserve">Fenton 2005, </w:t>
+      </w:r>
+      <w:proofErr w:type="spellStart"/>
+      <w:r>
+        <w:rPr>
+          <w:rFonts w:asciiTheme="minorHAnsi" w:hAnsiTheme="minorHAnsi" w:cstheme="minorHAnsi"/>
+          <w:smallCaps/>
+          <w:sz w:val="22"/>
+          <w:szCs w:val="22"/>
+          <w:lang w:val="en-GB"/>
+        </w:rPr>
+        <w:t>Frego</w:t>
+      </w:r>
+      <w:proofErr w:type="spellEnd"/>
+      <w:r>
+        <w:rPr>
+          <w:rFonts w:asciiTheme="minorHAnsi" w:hAnsiTheme="minorHAnsi" w:cstheme="minorHAnsi"/>
+          <w:smallCaps/>
+          <w:sz w:val="22"/>
+          <w:szCs w:val="22"/>
+          <w:lang w:val="en-GB"/>
+        </w:rPr>
+        <w:t xml:space="preserve"> 2007, </w:t>
+      </w:r>
+      <w:proofErr w:type="spellStart"/>
+      <w:r>
+        <w:rPr>
+          <w:rFonts w:asciiTheme="minorHAnsi" w:hAnsiTheme="minorHAnsi" w:cstheme="minorHAnsi"/>
+          <w:smallCaps/>
+          <w:sz w:val="22"/>
+          <w:szCs w:val="22"/>
+          <w:lang w:val="en-GB"/>
+        </w:rPr>
+        <w:t>Mezaka</w:t>
+      </w:r>
+      <w:proofErr w:type="spellEnd"/>
+      <w:r>
+        <w:rPr>
+          <w:rFonts w:asciiTheme="minorHAnsi" w:hAnsiTheme="minorHAnsi" w:cstheme="minorHAnsi"/>
+          <w:smallCaps/>
+          <w:sz w:val="22"/>
+          <w:szCs w:val="22"/>
+          <w:lang w:val="en-GB"/>
+        </w:rPr>
+        <w:t xml:space="preserve">, </w:t>
+      </w:r>
+      <w:proofErr w:type="spellStart"/>
+      <w:r>
+        <w:rPr>
+          <w:rFonts w:asciiTheme="minorHAnsi" w:hAnsiTheme="minorHAnsi" w:cstheme="minorHAnsi"/>
+          <w:smallCaps/>
+          <w:sz w:val="22"/>
+          <w:szCs w:val="22"/>
+          <w:lang w:val="en-GB"/>
+        </w:rPr>
+        <w:t>Brūmelis</w:t>
+      </w:r>
+      <w:proofErr w:type="spellEnd"/>
+      <w:r>
+        <w:rPr>
+          <w:rFonts w:asciiTheme="minorHAnsi" w:hAnsiTheme="minorHAnsi" w:cstheme="minorHAnsi"/>
+          <w:smallCaps/>
+          <w:sz w:val="22"/>
+          <w:szCs w:val="22"/>
+          <w:lang w:val="en-GB"/>
+        </w:rPr>
+        <w:t xml:space="preserve"> &amp; </w:t>
+      </w:r>
+      <w:proofErr w:type="spellStart"/>
+      <w:r>
+        <w:rPr>
+          <w:rFonts w:asciiTheme="minorHAnsi" w:hAnsiTheme="minorHAnsi" w:cstheme="minorHAnsi"/>
+          <w:smallCaps/>
+          <w:sz w:val="22"/>
+          <w:szCs w:val="22"/>
+          <w:lang w:val="en-GB"/>
+        </w:rPr>
+        <w:t>Piterāns</w:t>
+      </w:r>
+      <w:proofErr w:type="spellEnd"/>
+      <w:r>
+        <w:rPr>
+          <w:rFonts w:asciiTheme="minorHAnsi" w:hAnsiTheme="minorHAnsi" w:cstheme="minorHAnsi"/>
+          <w:smallCaps/>
+          <w:sz w:val="22"/>
+          <w:szCs w:val="22"/>
+          <w:lang w:val="en-GB"/>
+        </w:rPr>
+        <w:t xml:space="preserve"> 2012</w:t>
+      </w:r>
+      <w:r>
+        <w:rPr>
+          <w:rFonts w:asciiTheme="minorHAnsi" w:hAnsiTheme="minorHAnsi" w:cstheme="minorHAnsi"/>
+          <w:smallCaps/>
+          <w:sz w:val="22"/>
+          <w:szCs w:val="22"/>
+          <w:lang w:val="en-GB"/>
+        </w:rPr>
+        <w:t xml:space="preserve">, </w:t>
+      </w:r>
+      <w:proofErr w:type="gramStart"/>
+      <w:r>
+        <w:rPr>
+          <w:rFonts w:asciiTheme="minorHAnsi" w:hAnsiTheme="minorHAnsi" w:cstheme="minorHAnsi"/>
+          <w:smallCaps/>
+          <w:sz w:val="22"/>
+          <w:szCs w:val="22"/>
+          <w:lang w:val="en-GB"/>
+        </w:rPr>
+        <w:t>Peck</w:t>
+      </w:r>
+      <w:proofErr w:type="gramEnd"/>
+      <w:r>
+        <w:rPr>
+          <w:rFonts w:asciiTheme="minorHAnsi" w:hAnsiTheme="minorHAnsi" w:cstheme="minorHAnsi"/>
+          <w:smallCaps/>
+          <w:sz w:val="22"/>
+          <w:szCs w:val="22"/>
+          <w:lang w:val="en-GB"/>
+        </w:rPr>
+        <w:t xml:space="preserve"> 2006</w:t>
+      </w:r>
+      <w:r>
+        <w:rPr>
+          <w:rFonts w:asciiTheme="minorHAnsi" w:hAnsiTheme="minorHAnsi" w:cstheme="minorHAnsi"/>
+          <w:smallCaps/>
+          <w:sz w:val="22"/>
+          <w:szCs w:val="22"/>
+          <w:lang w:val="en-GB"/>
+        </w:rPr>
+        <w:t>)</w:t>
+      </w:r>
+      <w:r>
+        <w:rPr>
+          <w:rFonts w:asciiTheme="minorHAnsi" w:hAnsiTheme="minorHAnsi" w:cstheme="minorHAnsi"/>
+          <w:bCs/>
+          <w:sz w:val="22"/>
+          <w:szCs w:val="22"/>
           <w:lang w:val="en-GB"/>
         </w:rPr>
         <w:t>.</w:t>
@@ -830,16 +1511,128 @@
       <w:r>
         <w:rPr>
           <w:rFonts w:asciiTheme="minorHAnsi" w:hAnsiTheme="minorHAnsi" w:cstheme="minorHAnsi"/>
-          <w:lang w:val="en-GB"/>
-        </w:rPr>
-        <w:t xml:space="preserve"> Bryophytes lately interested researchers for many applications:</w:t>
-      </w:r>
-      <w:r>
-        <w:rPr>
-          <w:rFonts w:asciiTheme="minorHAnsi" w:hAnsiTheme="minorHAnsi" w:cstheme="minorHAnsi"/>
+          <w:bCs/>
+          <w:sz w:val="22"/>
+          <w:szCs w:val="22"/>
           <w:lang w:val="en-GB"/>
         </w:rPr>
         <w:t xml:space="preserve"> </w:t>
+      </w:r>
+      <w:proofErr w:type="gramStart"/>
+      <w:r>
+        <w:rPr>
+          <w:rFonts w:asciiTheme="minorHAnsi" w:hAnsiTheme="minorHAnsi" w:cstheme="minorHAnsi"/>
+          <w:bCs/>
+          <w:sz w:val="22"/>
+          <w:szCs w:val="22"/>
+          <w:lang w:val="en-GB"/>
+        </w:rPr>
+        <w:t xml:space="preserve">Bryophytes </w:t>
+      </w:r>
+      <w:r>
+        <w:rPr>
+          <w:rFonts w:asciiTheme="minorHAnsi" w:hAnsiTheme="minorHAnsi" w:cstheme="minorHAnsi"/>
+          <w:bCs/>
+          <w:sz w:val="22"/>
+          <w:szCs w:val="22"/>
+          <w:lang w:val="en-GB"/>
+        </w:rPr>
+        <w:t xml:space="preserve"> are</w:t>
+      </w:r>
+      <w:proofErr w:type="gramEnd"/>
+      <w:r>
+        <w:rPr>
+          <w:rFonts w:asciiTheme="minorHAnsi" w:hAnsiTheme="minorHAnsi" w:cstheme="minorHAnsi"/>
+          <w:bCs/>
+          <w:sz w:val="22"/>
+          <w:szCs w:val="22"/>
+          <w:lang w:val="en-GB"/>
+        </w:rPr>
+        <w:t xml:space="preserve"> sensible to </w:t>
+      </w:r>
+      <w:proofErr w:type="spellStart"/>
+      <w:r>
+        <w:rPr>
+          <w:rFonts w:asciiTheme="minorHAnsi" w:hAnsiTheme="minorHAnsi" w:cstheme="minorHAnsi"/>
+          <w:sz w:val="22"/>
+          <w:szCs w:val="22"/>
+          <w:lang w:val="en-GB"/>
+        </w:rPr>
+        <w:t>abiotic</w:t>
+      </w:r>
+      <w:proofErr w:type="spellEnd"/>
+      <w:r>
+        <w:rPr>
+          <w:rFonts w:asciiTheme="minorHAnsi" w:hAnsiTheme="minorHAnsi" w:cstheme="minorHAnsi"/>
+          <w:sz w:val="22"/>
+          <w:szCs w:val="22"/>
+          <w:lang w:val="en-GB"/>
+        </w:rPr>
+        <w:t xml:space="preserve"> environmental stress which makes them a promising indicator species for global change research (</w:t>
+      </w:r>
+      <w:r>
+        <w:rPr>
+          <w:rFonts w:asciiTheme="minorHAnsi" w:hAnsiTheme="minorHAnsi" w:cstheme="minorHAnsi"/>
+          <w:smallCaps/>
+          <w:sz w:val="22"/>
+          <w:szCs w:val="22"/>
+          <w:lang w:val="en-GB"/>
+        </w:rPr>
+        <w:t xml:space="preserve">During 1979, </w:t>
+      </w:r>
+      <w:proofErr w:type="spellStart"/>
+      <w:r>
+        <w:rPr>
+          <w:rFonts w:asciiTheme="minorHAnsi" w:hAnsiTheme="minorHAnsi" w:cstheme="minorHAnsi"/>
+          <w:smallCaps/>
+          <w:sz w:val="22"/>
+          <w:szCs w:val="22"/>
+          <w:lang w:val="en-GB"/>
+        </w:rPr>
+        <w:t>Gignac</w:t>
+      </w:r>
+      <w:proofErr w:type="spellEnd"/>
+      <w:r>
+        <w:rPr>
+          <w:rFonts w:asciiTheme="minorHAnsi" w:hAnsiTheme="minorHAnsi" w:cstheme="minorHAnsi"/>
+          <w:smallCaps/>
+          <w:sz w:val="22"/>
+          <w:szCs w:val="22"/>
+          <w:lang w:val="en-GB"/>
+        </w:rPr>
+        <w:t xml:space="preserve"> 2001, </w:t>
+      </w:r>
+      <w:proofErr w:type="spellStart"/>
+      <w:r>
+        <w:rPr>
+          <w:rFonts w:asciiTheme="minorHAnsi" w:hAnsiTheme="minorHAnsi" w:cstheme="minorHAnsi"/>
+          <w:smallCaps/>
+          <w:sz w:val="22"/>
+          <w:szCs w:val="22"/>
+          <w:lang w:val="en-GB"/>
+        </w:rPr>
+        <w:t>Ogwu</w:t>
+      </w:r>
+      <w:proofErr w:type="spellEnd"/>
+      <w:r>
+        <w:rPr>
+          <w:rFonts w:asciiTheme="minorHAnsi" w:hAnsiTheme="minorHAnsi" w:cstheme="minorHAnsi"/>
+          <w:smallCaps/>
+          <w:sz w:val="22"/>
+          <w:szCs w:val="22"/>
+          <w:lang w:val="en-GB"/>
+        </w:rPr>
+        <w:t xml:space="preserve"> 2019</w:t>
+      </w:r>
+      <w:r>
+        <w:rPr>
+          <w:rFonts w:asciiTheme="minorHAnsi" w:hAnsiTheme="minorHAnsi" w:cstheme="minorHAnsi"/>
+          <w:smallCaps/>
+          <w:sz w:val="22"/>
+          <w:szCs w:val="22"/>
+          <w:lang w:val="en-GB"/>
+        </w:rPr>
+        <w:t>).</w:t>
       </w:r>
     </w:p>
     <w:p>
@@ -850,240 +1643,404 @@
         <w:jc w:val="both"/>
         <w:rPr>
           <w:rFonts w:asciiTheme="minorHAnsi" w:hAnsiTheme="minorHAnsi" w:cstheme="minorHAnsi"/>
+          <w:sz w:val="22"/>
+          <w:szCs w:val="22"/>
+          <w:lang w:val="en-GB"/>
+        </w:rPr>
+      </w:pPr>
+      <w:r>
+        <w:rPr>
+          <w:rFonts w:asciiTheme="minorHAnsi" w:hAnsiTheme="minorHAnsi" w:cstheme="minorHAnsi"/>
           <w:bCs/>
-          <w:lang w:val="en-GB"/>
-        </w:rPr>
-      </w:pPr>
-      <w:r>
-        <w:rPr>
-          <w:rFonts w:asciiTheme="minorHAnsi" w:hAnsiTheme="minorHAnsi" w:cstheme="minorHAnsi"/>
-          <w:lang w:val="en-GB"/>
-        </w:rPr>
-        <w:t xml:space="preserve">Mosses were successfully used as </w:t>
-      </w:r>
-      <w:r>
-        <w:rPr>
-          <w:rFonts w:asciiTheme="minorHAnsi" w:hAnsiTheme="minorHAnsi" w:cstheme="minorHAnsi"/>
-          <w:lang w:val="en-GB"/>
-        </w:rPr>
-        <w:t>accumulation indicators</w:t>
-      </w:r>
-      <w:r>
-        <w:rPr>
-          <w:rFonts w:asciiTheme="minorHAnsi" w:hAnsiTheme="minorHAnsi" w:cstheme="minorHAnsi"/>
-          <w:lang w:val="en-GB"/>
-        </w:rPr>
-        <w:t xml:space="preserve"> for pollutants like </w:t>
-      </w:r>
-      <w:r>
-        <w:rPr>
-          <w:rFonts w:asciiTheme="minorHAnsi" w:hAnsiTheme="minorHAnsi" w:cstheme="minorHAnsi"/>
-          <w:lang w:val="en-GB"/>
-        </w:rPr>
-        <w:t xml:space="preserve">trace metals, heavy metals, </w:t>
-      </w:r>
-      <w:proofErr w:type="spellStart"/>
-      <w:r>
-        <w:rPr>
-          <w:rFonts w:asciiTheme="minorHAnsi" w:hAnsiTheme="minorHAnsi" w:cstheme="minorHAnsi"/>
-          <w:lang w:val="en-GB"/>
-        </w:rPr>
-        <w:t>radionucleides</w:t>
-      </w:r>
-      <w:proofErr w:type="spellEnd"/>
-      <w:r>
-        <w:rPr>
-          <w:rFonts w:asciiTheme="minorHAnsi" w:hAnsiTheme="minorHAnsi" w:cstheme="minorHAnsi"/>
-          <w:lang w:val="en-GB"/>
-        </w:rPr>
-        <w:t xml:space="preserve"> and for toxic organic compounds (</w:t>
-      </w:r>
-      <w:r>
-        <w:rPr>
-          <w:rFonts w:asciiTheme="minorHAnsi" w:hAnsiTheme="minorHAnsi" w:cstheme="minorHAnsi"/>
-          <w:smallCaps/>
-          <w:lang w:val="en-GB"/>
-        </w:rPr>
-        <w:t xml:space="preserve">Giordano et. </w:t>
-      </w:r>
-      <w:proofErr w:type="gramStart"/>
-      <w:r>
-        <w:rPr>
-          <w:rFonts w:asciiTheme="minorHAnsi" w:hAnsiTheme="minorHAnsi" w:cstheme="minorHAnsi"/>
-          <w:smallCaps/>
-          <w:lang w:val="en-GB"/>
-        </w:rPr>
-        <w:t xml:space="preserve">Al. 2005, </w:t>
-      </w:r>
-      <w:proofErr w:type="spellStart"/>
-      <w:r>
-        <w:rPr>
-          <w:rFonts w:asciiTheme="minorHAnsi" w:hAnsiTheme="minorHAnsi" w:cstheme="minorHAnsi"/>
-          <w:smallCaps/>
-          <w:lang w:val="en-GB"/>
-        </w:rPr>
-        <w:t>Harmens</w:t>
-      </w:r>
-      <w:proofErr w:type="spellEnd"/>
-      <w:r>
-        <w:rPr>
-          <w:rFonts w:asciiTheme="minorHAnsi" w:hAnsiTheme="minorHAnsi" w:cstheme="minorHAnsi"/>
-          <w:smallCaps/>
-          <w:lang w:val="en-GB"/>
-        </w:rPr>
-        <w:t xml:space="preserve"> et.</w:t>
-      </w:r>
-      <w:proofErr w:type="gramEnd"/>
-      <w:r>
-        <w:rPr>
-          <w:rFonts w:asciiTheme="minorHAnsi" w:hAnsiTheme="minorHAnsi" w:cstheme="minorHAnsi"/>
-          <w:smallCaps/>
+          <w:sz w:val="22"/>
+          <w:szCs w:val="22"/>
+          <w:lang w:val="en-GB"/>
+        </w:rPr>
+        <w:t xml:space="preserve">Because of their small size compared to other plants, </w:t>
+      </w:r>
+      <w:proofErr w:type="spellStart"/>
+      <w:r>
+        <w:rPr>
+          <w:rFonts w:asciiTheme="minorHAnsi" w:hAnsiTheme="minorHAnsi" w:cstheme="minorHAnsi"/>
+          <w:bCs/>
+          <w:sz w:val="22"/>
+          <w:szCs w:val="22"/>
+          <w:lang w:val="en-GB"/>
+        </w:rPr>
+        <w:t>bryo</w:t>
+      </w:r>
+      <w:proofErr w:type="spellEnd"/>
+      <w:r>
+        <w:rPr>
+          <w:rFonts w:asciiTheme="minorHAnsi" w:hAnsiTheme="minorHAnsi" w:cstheme="minorHAnsi"/>
+          <w:bCs/>
+          <w:sz w:val="22"/>
+          <w:szCs w:val="22"/>
           <w:lang w:val="en-GB"/>
         </w:rPr>
         <w:t xml:space="preserve"> </w:t>
       </w:r>
-      <w:proofErr w:type="gramStart"/>
-      <w:r>
-        <w:rPr>
-          <w:rFonts w:asciiTheme="minorHAnsi" w:hAnsiTheme="minorHAnsi" w:cstheme="minorHAnsi"/>
-          <w:smallCaps/>
-          <w:lang w:val="en-GB"/>
-        </w:rPr>
-        <w:t xml:space="preserve">al.2010, </w:t>
-      </w:r>
-      <w:proofErr w:type="spellStart"/>
-      <w:r>
-        <w:rPr>
-          <w:rFonts w:asciiTheme="minorHAnsi" w:hAnsiTheme="minorHAnsi" w:cstheme="minorHAnsi"/>
-          <w:smallCaps/>
-          <w:lang w:val="en-GB"/>
-        </w:rPr>
-        <w:t>Nentwig</w:t>
-      </w:r>
-      <w:proofErr w:type="spellEnd"/>
-      <w:r>
-        <w:rPr>
-          <w:rFonts w:asciiTheme="minorHAnsi" w:hAnsiTheme="minorHAnsi" w:cstheme="minorHAnsi"/>
-          <w:smallCaps/>
-          <w:lang w:val="en-GB"/>
-        </w:rPr>
-        <w:t xml:space="preserve"> et.</w:t>
-      </w:r>
-      <w:proofErr w:type="gramEnd"/>
-      <w:r>
-        <w:rPr>
-          <w:rFonts w:asciiTheme="minorHAnsi" w:hAnsiTheme="minorHAnsi" w:cstheme="minorHAnsi"/>
-          <w:smallCaps/>
+      <w:proofErr w:type="spellStart"/>
+      <w:r>
+        <w:rPr>
+          <w:rFonts w:asciiTheme="minorHAnsi" w:hAnsiTheme="minorHAnsi" w:cstheme="minorHAnsi"/>
+          <w:bCs/>
+          <w:sz w:val="22"/>
+          <w:szCs w:val="22"/>
+          <w:lang w:val="en-GB"/>
+        </w:rPr>
+        <w:t>phytes</w:t>
+      </w:r>
+      <w:proofErr w:type="spellEnd"/>
+      <w:r>
+        <w:rPr>
+          <w:rFonts w:asciiTheme="minorHAnsi" w:hAnsiTheme="minorHAnsi" w:cstheme="minorHAnsi"/>
+          <w:bCs/>
+          <w:sz w:val="22"/>
+          <w:szCs w:val="22"/>
+          <w:lang w:val="en-GB"/>
+        </w:rPr>
+        <w:t xml:space="preserve"> never truly stood in the focus of nature preservation measures (</w:t>
+      </w:r>
+      <w:proofErr w:type="spellStart"/>
+      <w:r>
+        <w:rPr>
+          <w:rFonts w:asciiTheme="minorHAnsi" w:hAnsiTheme="minorHAnsi" w:cstheme="minorHAnsi"/>
+          <w:smallCaps/>
+          <w:sz w:val="22"/>
+          <w:szCs w:val="22"/>
+          <w:lang w:val="en-GB"/>
+        </w:rPr>
+        <w:t>Drehwald</w:t>
+      </w:r>
+      <w:proofErr w:type="spellEnd"/>
+      <w:r>
+        <w:rPr>
+          <w:rFonts w:asciiTheme="minorHAnsi" w:hAnsiTheme="minorHAnsi" w:cstheme="minorHAnsi"/>
+          <w:smallCaps/>
+          <w:sz w:val="22"/>
+          <w:szCs w:val="22"/>
+          <w:lang w:val="en-GB"/>
+        </w:rPr>
+        <w:t xml:space="preserve"> 2013, </w:t>
+      </w:r>
+      <w:r>
+        <w:rPr>
+          <w:rFonts w:asciiTheme="minorHAnsi" w:hAnsiTheme="minorHAnsi" w:cstheme="minorHAnsi"/>
+          <w:sz w:val="22"/>
+          <w:szCs w:val="22"/>
+          <w:lang w:val="en-GB"/>
+        </w:rPr>
+        <w:t>(</w:t>
+      </w:r>
+      <w:r>
+        <w:rPr>
+          <w:rFonts w:asciiTheme="minorHAnsi" w:hAnsiTheme="minorHAnsi" w:cstheme="minorHAnsi"/>
+          <w:smallCaps/>
+          <w:sz w:val="22"/>
+          <w:szCs w:val="22"/>
+          <w:lang w:val="en-GB"/>
+        </w:rPr>
+        <w:t xml:space="preserve">Furness &amp; Grime 1982). </w:t>
+      </w:r>
+      <w:r>
+        <w:rPr>
+          <w:rFonts w:asciiTheme="minorHAnsi" w:hAnsiTheme="minorHAnsi" w:cstheme="minorHAnsi"/>
+          <w:sz w:val="22"/>
+          <w:szCs w:val="22"/>
+          <w:lang w:val="en-GB"/>
+        </w:rPr>
+        <w:t>“</w:t>
+      </w:r>
+      <w:r>
+        <w:rPr>
+          <w:rFonts w:asciiTheme="minorHAnsi" w:hAnsiTheme="minorHAnsi" w:cstheme="minorHAnsi"/>
+          <w:sz w:val="22"/>
+          <w:szCs w:val="22"/>
+          <w:lang w:val="en-GB"/>
+        </w:rPr>
+        <w:t>The progress in moss taxonomy is years behind that in vascular plants</w:t>
+      </w:r>
+      <w:r>
+        <w:rPr>
+          <w:rFonts w:asciiTheme="minorHAnsi" w:hAnsiTheme="minorHAnsi" w:cstheme="minorHAnsi"/>
+          <w:sz w:val="22"/>
+          <w:szCs w:val="22"/>
+          <w:lang w:val="en-GB"/>
+        </w:rPr>
+        <w:t xml:space="preserve"> [</w:t>
+      </w:r>
+      <w:r>
+        <w:rPr>
+          <w:rFonts w:asciiTheme="minorHAnsi" w:hAnsiTheme="minorHAnsi" w:cstheme="minorHAnsi"/>
+          <w:sz w:val="22"/>
+          <w:szCs w:val="22"/>
+          <w:lang w:val="en-GB"/>
+        </w:rPr>
+        <w:t>...</w:t>
+      </w:r>
+      <w:r>
+        <w:rPr>
+          <w:rFonts w:asciiTheme="minorHAnsi" w:hAnsiTheme="minorHAnsi" w:cstheme="minorHAnsi"/>
+          <w:sz w:val="22"/>
+          <w:szCs w:val="22"/>
+          <w:lang w:val="en-GB"/>
+        </w:rPr>
+        <w:t>]</w:t>
+      </w:r>
+      <w:r>
+        <w:rPr>
+          <w:rFonts w:asciiTheme="minorHAnsi" w:hAnsiTheme="minorHAnsi" w:cstheme="minorHAnsi"/>
+          <w:sz w:val="22"/>
+          <w:szCs w:val="22"/>
+          <w:lang w:val="en-GB"/>
+        </w:rPr>
+        <w:t xml:space="preserve"> the field is still in the exploratory, floristic stage of development, and many of the commonest species are very poorly understood taxonomically, floristically, and ecologically</w:t>
+      </w:r>
+      <w:r>
+        <w:rPr>
+          <w:rFonts w:asciiTheme="minorHAnsi" w:hAnsiTheme="minorHAnsi" w:cstheme="minorHAnsi"/>
+          <w:sz w:val="22"/>
+          <w:szCs w:val="22"/>
+          <w:lang w:val="en-GB"/>
+        </w:rPr>
+        <w:t xml:space="preserve"> [...]</w:t>
+      </w:r>
+      <w:r>
+        <w:rPr>
+          <w:rFonts w:asciiTheme="minorHAnsi" w:hAnsiTheme="minorHAnsi" w:cstheme="minorHAnsi"/>
+          <w:sz w:val="22"/>
+          <w:szCs w:val="22"/>
+          <w:lang w:val="en-GB"/>
+        </w:rPr>
+        <w:t xml:space="preserve"> while a large part of the </w:t>
+      </w:r>
+      <w:r>
+        <w:rPr>
+          <w:rFonts w:asciiTheme="minorHAnsi" w:hAnsiTheme="minorHAnsi" w:cstheme="minorHAnsi"/>
+          <w:sz w:val="22"/>
+          <w:szCs w:val="22"/>
+          <w:lang w:val="en-GB"/>
+        </w:rPr>
+        <w:t>southern hemisphere</w:t>
+      </w:r>
+      <w:r>
+        <w:rPr>
+          <w:rFonts w:asciiTheme="minorHAnsi" w:hAnsiTheme="minorHAnsi" w:cstheme="minorHAnsi"/>
+          <w:sz w:val="22"/>
+          <w:szCs w:val="22"/>
+          <w:lang w:val="en-GB"/>
+        </w:rPr>
+        <w:t xml:space="preserve"> still remain</w:t>
+      </w:r>
+      <w:r>
+        <w:rPr>
+          <w:rFonts w:asciiTheme="minorHAnsi" w:hAnsiTheme="minorHAnsi" w:cstheme="minorHAnsi"/>
+          <w:sz w:val="22"/>
+          <w:szCs w:val="22"/>
+          <w:lang w:val="en-GB"/>
+        </w:rPr>
+        <w:t>s undiscovered.</w:t>
+      </w:r>
+      <w:r>
+        <w:rPr>
+          <w:rFonts w:asciiTheme="minorHAnsi" w:hAnsiTheme="minorHAnsi" w:cstheme="minorHAnsi"/>
+          <w:sz w:val="22"/>
+          <w:szCs w:val="22"/>
+          <w:lang w:val="en-GB"/>
+        </w:rPr>
+        <w:t>”</w:t>
+      </w:r>
+      <w:r>
+        <w:rPr>
+          <w:rFonts w:asciiTheme="minorHAnsi" w:hAnsiTheme="minorHAnsi" w:cstheme="minorHAnsi"/>
+          <w:sz w:val="22"/>
+          <w:szCs w:val="22"/>
+          <w:lang w:val="en-GB"/>
+        </w:rPr>
+        <w:t xml:space="preserve"> (</w:t>
+      </w:r>
+      <w:r>
+        <w:rPr>
+          <w:rFonts w:asciiTheme="minorHAnsi" w:hAnsiTheme="minorHAnsi" w:cstheme="minorHAnsi"/>
+          <w:smallCaps/>
+          <w:sz w:val="22"/>
+          <w:szCs w:val="22"/>
+          <w:lang w:val="en-GB"/>
+        </w:rPr>
+        <w:t>Anderson 1963</w:t>
+      </w:r>
+      <w:r>
+        <w:rPr>
+          <w:rFonts w:asciiTheme="minorHAnsi" w:hAnsiTheme="minorHAnsi" w:cstheme="minorHAnsi"/>
+          <w:sz w:val="22"/>
+          <w:szCs w:val="22"/>
+          <w:lang w:val="en-GB"/>
+        </w:rPr>
+        <w:t>). Even in the twenty first century huge distribution gaps</w:t>
+      </w:r>
+      <w:r>
+        <w:rPr>
+          <w:rFonts w:asciiTheme="minorHAnsi" w:hAnsiTheme="minorHAnsi" w:cstheme="minorHAnsi"/>
+          <w:sz w:val="22"/>
+          <w:szCs w:val="22"/>
+          <w:lang w:val="en-GB"/>
+        </w:rPr>
+        <w:t xml:space="preserve"> of common species</w:t>
+      </w:r>
+      <w:r>
+        <w:rPr>
+          <w:rFonts w:asciiTheme="minorHAnsi" w:hAnsiTheme="minorHAnsi" w:cstheme="minorHAnsi"/>
+          <w:sz w:val="22"/>
+          <w:szCs w:val="22"/>
+          <w:lang w:val="en-GB"/>
+        </w:rPr>
+        <w:t xml:space="preserve"> (based on missing Data)</w:t>
+      </w:r>
+      <w:r>
+        <w:rPr>
+          <w:rFonts w:asciiTheme="minorHAnsi" w:hAnsiTheme="minorHAnsi" w:cstheme="minorHAnsi"/>
+          <w:sz w:val="22"/>
+          <w:szCs w:val="22"/>
+          <w:lang w:val="en-GB"/>
+        </w:rPr>
+        <w:t xml:space="preserve"> are found in Germany which represents the one of the most studied areas in bryophyte research (</w:t>
+      </w:r>
+      <w:proofErr w:type="spellStart"/>
+      <w:r>
+        <w:rPr>
+          <w:rFonts w:asciiTheme="minorHAnsi" w:hAnsiTheme="minorHAnsi" w:cstheme="minorHAnsi"/>
+          <w:smallCaps/>
+          <w:sz w:val="22"/>
+          <w:szCs w:val="22"/>
+          <w:shd w:val="clear" w:color="auto" w:fill="FFFFFF"/>
+          <w:lang w:val="en-GB"/>
+        </w:rPr>
+        <w:t>Meinunger</w:t>
+      </w:r>
+      <w:proofErr w:type="spellEnd"/>
+      <w:r>
+        <w:rPr>
+          <w:rFonts w:asciiTheme="minorHAnsi" w:hAnsiTheme="minorHAnsi" w:cstheme="minorHAnsi"/>
+          <w:smallCaps/>
+          <w:sz w:val="22"/>
+          <w:szCs w:val="22"/>
+          <w:shd w:val="clear" w:color="auto" w:fill="FFFFFF"/>
+          <w:lang w:val="en-GB"/>
+        </w:rPr>
+        <w:t xml:space="preserve"> &amp; </w:t>
+      </w:r>
+      <w:proofErr w:type="spellStart"/>
+      <w:r>
+        <w:rPr>
+          <w:rFonts w:asciiTheme="minorHAnsi" w:hAnsiTheme="minorHAnsi" w:cstheme="minorHAnsi"/>
+          <w:smallCaps/>
+          <w:sz w:val="22"/>
+          <w:szCs w:val="22"/>
+          <w:shd w:val="clear" w:color="auto" w:fill="FFFFFF"/>
+          <w:lang w:val="en-GB"/>
+        </w:rPr>
+        <w:t>Schröder</w:t>
+      </w:r>
+      <w:proofErr w:type="spellEnd"/>
+      <w:r>
+        <w:rPr>
+          <w:rFonts w:asciiTheme="minorHAnsi" w:hAnsiTheme="minorHAnsi" w:cstheme="minorHAnsi"/>
+          <w:smallCaps/>
+          <w:sz w:val="22"/>
+          <w:szCs w:val="22"/>
+          <w:shd w:val="clear" w:color="auto" w:fill="FFFFFF"/>
+          <w:lang w:val="en-GB"/>
+        </w:rPr>
+        <w:t xml:space="preserve"> 2007)</w:t>
+      </w:r>
+      <w:r>
+        <w:rPr>
+          <w:rFonts w:asciiTheme="minorHAnsi" w:hAnsiTheme="minorHAnsi" w:cstheme="minorHAnsi"/>
+          <w:sz w:val="22"/>
+          <w:szCs w:val="22"/>
+          <w:lang w:val="en-GB"/>
+        </w:rPr>
+        <w:t>.</w:t>
+      </w:r>
+      <w:r>
+        <w:rPr>
+          <w:rFonts w:asciiTheme="minorHAnsi" w:hAnsiTheme="minorHAnsi" w:cstheme="minorHAnsi"/>
+          <w:sz w:val="22"/>
+          <w:szCs w:val="22"/>
+          <w:lang w:val="en-GB"/>
+        </w:rPr>
+        <w:t xml:space="preserve"> Mosses were just recently added to the red list of endangered species which hopefully leads to more research and knowledge about their role in diverse ecosystems</w:t>
+      </w:r>
+      <w:r>
+        <w:rPr>
+          <w:rFonts w:asciiTheme="minorHAnsi" w:hAnsiTheme="minorHAnsi" w:cstheme="minorHAnsi"/>
+          <w:smallCaps/>
+          <w:sz w:val="22"/>
+          <w:szCs w:val="22"/>
           <w:lang w:val="en-GB"/>
         </w:rPr>
         <w:t xml:space="preserve"> </w:t>
       </w:r>
-      <w:proofErr w:type="gramStart"/>
-      <w:r>
-        <w:rPr>
-          <w:rFonts w:asciiTheme="minorHAnsi" w:hAnsiTheme="minorHAnsi" w:cstheme="minorHAnsi"/>
-          <w:smallCaps/>
-          <w:lang w:val="en-GB"/>
-        </w:rPr>
-        <w:t xml:space="preserve">Al. 2009, </w:t>
-      </w:r>
-      <w:proofErr w:type="spellStart"/>
-      <w:r>
-        <w:rPr>
-          <w:rFonts w:asciiTheme="minorHAnsi" w:hAnsiTheme="minorHAnsi" w:cstheme="minorHAnsi"/>
-          <w:bCs/>
-          <w:smallCaps/>
-          <w:lang w:val="en-GB"/>
-        </w:rPr>
-        <w:t>Zechmeister</w:t>
-      </w:r>
-      <w:proofErr w:type="spellEnd"/>
-      <w:r>
-        <w:rPr>
-          <w:rFonts w:asciiTheme="minorHAnsi" w:hAnsiTheme="minorHAnsi" w:cstheme="minorHAnsi"/>
-          <w:bCs/>
-          <w:smallCaps/>
-          <w:lang w:val="en-GB"/>
-        </w:rPr>
-        <w:t>,</w:t>
-      </w:r>
-      <w:r>
-        <w:rPr>
-          <w:rFonts w:asciiTheme="minorHAnsi" w:hAnsiTheme="minorHAnsi" w:cstheme="minorHAnsi"/>
-          <w:smallCaps/>
-          <w:shd w:val="clear" w:color="auto" w:fill="FFFFFF"/>
-          <w:lang w:val="en-GB"/>
-        </w:rPr>
-        <w:t xml:space="preserve"> </w:t>
-      </w:r>
-      <w:proofErr w:type="spellStart"/>
-      <w:r>
-        <w:rPr>
-          <w:rFonts w:asciiTheme="minorHAnsi" w:hAnsiTheme="minorHAnsi" w:cstheme="minorHAnsi"/>
-          <w:smallCaps/>
-          <w:shd w:val="clear" w:color="auto" w:fill="FFFFFF"/>
-          <w:lang w:val="en-GB"/>
-        </w:rPr>
-        <w:t>Grodzinska</w:t>
-      </w:r>
-      <w:proofErr w:type="spellEnd"/>
-      <w:r>
-        <w:rPr>
-          <w:rFonts w:asciiTheme="minorHAnsi" w:hAnsiTheme="minorHAnsi" w:cstheme="minorHAnsi"/>
-          <w:smallCaps/>
-          <w:shd w:val="clear" w:color="auto" w:fill="FFFFFF"/>
-          <w:lang w:val="en-GB"/>
-        </w:rPr>
-        <w:t xml:space="preserve"> &amp; </w:t>
-      </w:r>
-      <w:proofErr w:type="spellStart"/>
-      <w:r>
-        <w:rPr>
-          <w:rFonts w:asciiTheme="minorHAnsi" w:hAnsiTheme="minorHAnsi" w:cstheme="minorHAnsi"/>
-          <w:smallCaps/>
-          <w:shd w:val="clear" w:color="auto" w:fill="FFFFFF"/>
-          <w:lang w:val="en-GB"/>
-        </w:rPr>
-        <w:t>Szarek</w:t>
-      </w:r>
-      <w:proofErr w:type="spellEnd"/>
-      <w:r>
-        <w:rPr>
-          <w:rFonts w:asciiTheme="minorHAnsi" w:hAnsiTheme="minorHAnsi" w:cstheme="minorHAnsi"/>
-          <w:smallCaps/>
-          <w:shd w:val="clear" w:color="auto" w:fill="FFFFFF"/>
-          <w:lang w:val="en-GB"/>
-        </w:rPr>
-        <w:t xml:space="preserve"> </w:t>
-      </w:r>
-      <w:proofErr w:type="spellStart"/>
-      <w:r>
-        <w:rPr>
-          <w:rFonts w:asciiTheme="minorHAnsi" w:hAnsiTheme="minorHAnsi" w:cstheme="minorHAnsi"/>
-          <w:smallCaps/>
-          <w:shd w:val="clear" w:color="auto" w:fill="FFFFFF"/>
-          <w:lang w:val="en-GB"/>
-        </w:rPr>
-        <w:t>Lukaszewska</w:t>
-      </w:r>
-      <w:proofErr w:type="spellEnd"/>
-      <w:r>
-        <w:rPr>
-          <w:rFonts w:asciiTheme="minorHAnsi" w:hAnsiTheme="minorHAnsi" w:cstheme="minorHAnsi"/>
-          <w:bCs/>
-          <w:smallCaps/>
-          <w:lang w:val="en-GB"/>
-        </w:rPr>
-        <w:t xml:space="preserve"> 2003).</w:t>
-      </w:r>
-      <w:proofErr w:type="gramEnd"/>
-      <w:r>
-        <w:rPr>
-          <w:rFonts w:asciiTheme="minorHAnsi" w:hAnsiTheme="minorHAnsi" w:cstheme="minorHAnsi"/>
-          <w:bCs/>
-          <w:lang w:val="en-GB"/>
-        </w:rPr>
-        <w:t xml:space="preserve"> </w:t>
+      <w:r>
+        <w:rPr>
+          <w:rFonts w:asciiTheme="minorHAnsi" w:hAnsiTheme="minorHAnsi" w:cstheme="minorHAnsi"/>
+          <w:smallCaps/>
+          <w:sz w:val="22"/>
+          <w:szCs w:val="22"/>
+          <w:lang w:val="en-GB"/>
+        </w:rPr>
+        <w:t>(</w:t>
+      </w:r>
+      <w:proofErr w:type="spellStart"/>
+      <w:r>
+        <w:rPr>
+          <w:rFonts w:asciiTheme="minorHAnsi" w:hAnsiTheme="minorHAnsi" w:cstheme="minorHAnsi"/>
+          <w:smallCaps/>
+          <w:sz w:val="22"/>
+          <w:szCs w:val="22"/>
+          <w:lang w:val="en-GB"/>
+        </w:rPr>
+        <w:t>Drehwald</w:t>
+      </w:r>
+      <w:proofErr w:type="spellEnd"/>
+      <w:r>
+        <w:rPr>
+          <w:rFonts w:asciiTheme="minorHAnsi" w:hAnsiTheme="minorHAnsi" w:cstheme="minorHAnsi"/>
+          <w:smallCaps/>
+          <w:sz w:val="22"/>
+          <w:szCs w:val="22"/>
+          <w:lang w:val="en-GB"/>
+        </w:rPr>
+        <w:t xml:space="preserve"> 2013</w:t>
+      </w:r>
+      <w:r>
+        <w:rPr>
+          <w:rFonts w:asciiTheme="minorHAnsi" w:hAnsiTheme="minorHAnsi" w:cstheme="minorHAnsi"/>
+          <w:smallCaps/>
+          <w:sz w:val="22"/>
+          <w:szCs w:val="22"/>
+          <w:lang w:val="en-GB"/>
+        </w:rPr>
+        <w:t>)</w:t>
+      </w:r>
+      <w:r>
+        <w:rPr>
+          <w:rFonts w:asciiTheme="minorHAnsi" w:hAnsiTheme="minorHAnsi" w:cstheme="minorHAnsi"/>
+          <w:sz w:val="22"/>
+          <w:szCs w:val="22"/>
+          <w:lang w:val="en-GB"/>
+        </w:rPr>
+        <w:t>.</w:t>
+      </w:r>
+      <w:r>
+        <w:rPr>
+          <w:rFonts w:asciiTheme="minorHAnsi" w:hAnsiTheme="minorHAnsi" w:cstheme="minorHAnsi"/>
+          <w:sz w:val="22"/>
+          <w:szCs w:val="22"/>
+          <w:lang w:val="en-GB"/>
+        </w:rPr>
+        <w:t xml:space="preserve">  </w:t>
       </w:r>
     </w:p>
     <w:p>
@@ -1094,450 +2051,227 @@
         <w:jc w:val="both"/>
         <w:rPr>
           <w:rFonts w:asciiTheme="minorHAnsi" w:hAnsiTheme="minorHAnsi" w:cstheme="minorHAnsi"/>
-          <w:bCs/>
-          <w:lang w:val="en-GB"/>
-        </w:rPr>
-      </w:pPr>
-      <w:r>
-        <w:rPr>
-          <w:rFonts w:asciiTheme="minorHAnsi" w:hAnsiTheme="minorHAnsi" w:cstheme="minorHAnsi"/>
-          <w:bCs/>
-          <w:lang w:val="en-GB"/>
-        </w:rPr>
-        <w:t>Forest integrity research</w:t>
-      </w:r>
-      <w:r>
-        <w:rPr>
-          <w:rFonts w:asciiTheme="minorHAnsi" w:hAnsiTheme="minorHAnsi" w:cstheme="minorHAnsi"/>
-          <w:bCs/>
-          <w:lang w:val="en-GB"/>
-        </w:rPr>
-        <w:t xml:space="preserve"> puts much effort in research because the irreplaceable</w:t>
-      </w:r>
-      <w:r>
-        <w:rPr>
-          <w:rFonts w:asciiTheme="minorHAnsi" w:hAnsiTheme="minorHAnsi" w:cstheme="minorHAnsi"/>
-          <w:bCs/>
-          <w:lang w:val="en-GB"/>
-        </w:rPr>
-        <w:t xml:space="preserve"> and vulnerable</w:t>
-      </w:r>
-      <w:r>
-        <w:rPr>
-          <w:rFonts w:asciiTheme="minorHAnsi" w:hAnsiTheme="minorHAnsi" w:cstheme="minorHAnsi"/>
-          <w:bCs/>
-          <w:lang w:val="en-GB"/>
-        </w:rPr>
-        <w:t xml:space="preserve"> role of mosses in healthy forest habitats is endangered by actual for</w:t>
-      </w:r>
-      <w:r>
-        <w:rPr>
-          <w:rFonts w:asciiTheme="minorHAnsi" w:hAnsiTheme="minorHAnsi" w:cstheme="minorHAnsi"/>
-          <w:bCs/>
-          <w:lang w:val="en-GB"/>
-        </w:rPr>
-        <w:t xml:space="preserve">est management practices </w:t>
-      </w:r>
-      <w:r>
-        <w:rPr>
-          <w:rFonts w:asciiTheme="minorHAnsi" w:hAnsiTheme="minorHAnsi" w:cstheme="minorHAnsi"/>
-          <w:sz w:val="20"/>
-          <w:szCs w:val="20"/>
-          <w:lang w:val="en-GB"/>
-        </w:rPr>
-        <w:t>(</w:t>
-      </w:r>
-      <w:r>
-        <w:rPr>
-          <w:rFonts w:asciiTheme="minorHAnsi" w:hAnsiTheme="minorHAnsi" w:cstheme="minorHAnsi"/>
-          <w:smallCaps/>
-          <w:sz w:val="20"/>
-          <w:szCs w:val="20"/>
-          <w:lang w:val="en-GB"/>
-        </w:rPr>
-        <w:t>Fenton 2005</w:t>
-      </w:r>
-      <w:r>
-        <w:rPr>
-          <w:rFonts w:asciiTheme="minorHAnsi" w:hAnsiTheme="minorHAnsi" w:cstheme="minorHAnsi"/>
-          <w:smallCaps/>
-          <w:sz w:val="20"/>
-          <w:szCs w:val="20"/>
-          <w:lang w:val="en-GB"/>
-        </w:rPr>
-        <w:t xml:space="preserve">, </w:t>
-      </w:r>
-      <w:proofErr w:type="spellStart"/>
-      <w:r>
-        <w:rPr>
-          <w:rFonts w:asciiTheme="minorHAnsi" w:hAnsiTheme="minorHAnsi" w:cstheme="minorHAnsi"/>
-          <w:smallCaps/>
-          <w:sz w:val="20"/>
-          <w:szCs w:val="20"/>
-          <w:lang w:val="en-GB"/>
-        </w:rPr>
-        <w:t>Frego</w:t>
-      </w:r>
-      <w:proofErr w:type="spellEnd"/>
-      <w:r>
-        <w:rPr>
-          <w:rFonts w:asciiTheme="minorHAnsi" w:hAnsiTheme="minorHAnsi" w:cstheme="minorHAnsi"/>
-          <w:smallCaps/>
-          <w:sz w:val="20"/>
-          <w:szCs w:val="20"/>
-          <w:lang w:val="en-GB"/>
-        </w:rPr>
-        <w:t xml:space="preserve"> 2007,</w:t>
-      </w:r>
-      <w:r>
-        <w:rPr>
-          <w:rFonts w:asciiTheme="minorHAnsi" w:hAnsiTheme="minorHAnsi" w:cstheme="minorHAnsi"/>
-          <w:smallCaps/>
-          <w:sz w:val="20"/>
-          <w:szCs w:val="20"/>
+          <w:sz w:val="22"/>
+          <w:szCs w:val="22"/>
+          <w:lang w:val="en-GB"/>
+        </w:rPr>
+      </w:pPr>
+      <w:r>
+        <w:rPr>
+          <w:rFonts w:asciiTheme="minorHAnsi" w:hAnsiTheme="minorHAnsi" w:cstheme="minorHAnsi"/>
+          <w:sz w:val="22"/>
+          <w:szCs w:val="22"/>
+          <w:lang w:val="en-GB"/>
+        </w:rPr>
+        <w:t xml:space="preserve">The goal of this work is to map the mosses in the Marburg Open Forest near </w:t>
+      </w:r>
+      <w:proofErr w:type="spellStart"/>
+      <w:r>
+        <w:rPr>
+          <w:rFonts w:asciiTheme="minorHAnsi" w:hAnsiTheme="minorHAnsi" w:cstheme="minorHAnsi"/>
+          <w:sz w:val="22"/>
+          <w:szCs w:val="22"/>
+          <w:lang w:val="en-GB"/>
+        </w:rPr>
+        <w:t>Cölbe</w:t>
+      </w:r>
+      <w:proofErr w:type="spellEnd"/>
+      <w:r>
+        <w:rPr>
+          <w:rFonts w:asciiTheme="minorHAnsi" w:hAnsiTheme="minorHAnsi" w:cstheme="minorHAnsi"/>
+          <w:sz w:val="22"/>
+          <w:szCs w:val="22"/>
+          <w:lang w:val="en-GB"/>
+        </w:rPr>
+        <w:t xml:space="preserve"> (</w:t>
+      </w:r>
+      <w:proofErr w:type="spellStart"/>
+      <w:r>
+        <w:rPr>
+          <w:rFonts w:asciiTheme="minorHAnsi" w:hAnsiTheme="minorHAnsi" w:cstheme="minorHAnsi"/>
+          <w:sz w:val="22"/>
+          <w:szCs w:val="22"/>
+          <w:lang w:val="en-GB"/>
+        </w:rPr>
+        <w:t>Hesse</w:t>
+      </w:r>
+      <w:proofErr w:type="spellEnd"/>
+      <w:r>
+        <w:rPr>
+          <w:rFonts w:asciiTheme="minorHAnsi" w:hAnsiTheme="minorHAnsi" w:cstheme="minorHAnsi"/>
+          <w:sz w:val="22"/>
+          <w:szCs w:val="22"/>
+          <w:lang w:val="en-GB"/>
+        </w:rPr>
+        <w:t>, Germany) to</w:t>
+      </w:r>
+      <w:r>
+        <w:rPr>
+          <w:rFonts w:asciiTheme="minorHAnsi" w:hAnsiTheme="minorHAnsi" w:cstheme="minorHAnsi"/>
+          <w:sz w:val="22"/>
+          <w:szCs w:val="22"/>
+          <w:lang w:val="en-GB"/>
+        </w:rPr>
+        <w:t xml:space="preserve"> investigate moss distribution </w:t>
+      </w:r>
+      <w:r>
+        <w:rPr>
+          <w:rFonts w:asciiTheme="minorHAnsi" w:hAnsiTheme="minorHAnsi" w:cstheme="minorHAnsi"/>
+          <w:sz w:val="22"/>
+          <w:szCs w:val="22"/>
+          <w:lang w:val="en-GB"/>
+        </w:rPr>
+        <w:t xml:space="preserve">patterns. We hope to find relationships between the occurrence and abundance of moss species in different habitats and growing on different substrates. </w:t>
+      </w:r>
+      <w:proofErr w:type="gramStart"/>
+      <w:r>
+        <w:rPr>
+          <w:rFonts w:asciiTheme="minorHAnsi" w:hAnsiTheme="minorHAnsi" w:cstheme="minorHAnsi"/>
+          <w:sz w:val="22"/>
+          <w:szCs w:val="22"/>
+          <w:lang w:val="en-GB"/>
+        </w:rPr>
+        <w:t>We  investigated</w:t>
+      </w:r>
+      <w:proofErr w:type="gramEnd"/>
+      <w:r>
+        <w:rPr>
+          <w:rFonts w:asciiTheme="minorHAnsi" w:hAnsiTheme="minorHAnsi" w:cstheme="minorHAnsi"/>
+          <w:sz w:val="22"/>
+          <w:szCs w:val="22"/>
+          <w:lang w:val="en-GB"/>
+        </w:rPr>
+        <w:t xml:space="preserve"> if there are</w:t>
+      </w:r>
+      <w:r>
+        <w:rPr>
+          <w:rFonts w:asciiTheme="minorHAnsi" w:hAnsiTheme="minorHAnsi" w:cstheme="minorHAnsi"/>
+          <w:sz w:val="22"/>
+          <w:szCs w:val="22"/>
+          <w:lang w:val="en-GB"/>
+        </w:rPr>
+        <w:t xml:space="preserve"> species that only occur on certain tree species or on certain </w:t>
+      </w:r>
+      <w:r>
+        <w:rPr>
+          <w:rFonts w:asciiTheme="minorHAnsi" w:hAnsiTheme="minorHAnsi" w:cstheme="minorHAnsi"/>
+          <w:sz w:val="22"/>
+          <w:szCs w:val="22"/>
+          <w:lang w:val="en-GB"/>
+        </w:rPr>
+        <w:t>substrates (epiphytic, soil, deadwood) and which relations could be derived from these patterns.</w:t>
+      </w:r>
+      <w:r>
+        <w:rPr>
+          <w:rFonts w:asciiTheme="minorHAnsi" w:hAnsiTheme="minorHAnsi" w:cstheme="minorHAnsi"/>
+          <w:sz w:val="22"/>
+          <w:szCs w:val="22"/>
+          <w:lang w:val="en-GB"/>
+        </w:rPr>
+        <w:t xml:space="preserve"> We chose a</w:t>
+      </w:r>
+      <w:r>
+        <w:rPr>
+          <w:rFonts w:asciiTheme="minorHAnsi" w:hAnsiTheme="minorHAnsi" w:cstheme="minorHAnsi"/>
+          <w:sz w:val="22"/>
+          <w:szCs w:val="22"/>
+          <w:lang w:val="en-GB"/>
+        </w:rPr>
+        <w:t xml:space="preserve"> nested lot design </w:t>
+      </w:r>
+      <w:r>
+        <w:rPr>
+          <w:rFonts w:asciiTheme="minorHAnsi" w:hAnsiTheme="minorHAnsi" w:cstheme="minorHAnsi"/>
+          <w:sz w:val="22"/>
+          <w:szCs w:val="22"/>
+          <w:lang w:val="en-GB"/>
+        </w:rPr>
+        <w:t xml:space="preserve">in </w:t>
+      </w:r>
+      <w:r>
+        <w:rPr>
+          <w:rFonts w:asciiTheme="minorHAnsi" w:hAnsiTheme="minorHAnsi" w:cstheme="minorHAnsi"/>
+          <w:sz w:val="22"/>
+          <w:szCs w:val="22"/>
+          <w:lang w:val="en-GB"/>
+        </w:rPr>
+        <w:t>which</w:t>
+      </w:r>
+      <w:r>
+        <w:rPr>
+          <w:rFonts w:asciiTheme="minorHAnsi" w:hAnsiTheme="minorHAnsi" w:cstheme="minorHAnsi"/>
+          <w:sz w:val="22"/>
+          <w:szCs w:val="22"/>
           <w:lang w:val="en-GB"/>
         </w:rPr>
         <w:t xml:space="preserve"> </w:t>
       </w:r>
-      <w:proofErr w:type="spellStart"/>
-      <w:r>
-        <w:rPr>
-          <w:rFonts w:asciiTheme="minorHAnsi" w:hAnsiTheme="minorHAnsi" w:cstheme="minorHAnsi"/>
-          <w:smallCaps/>
-          <w:sz w:val="20"/>
-          <w:szCs w:val="20"/>
-          <w:lang w:val="en-GB"/>
-        </w:rPr>
-        <w:t>Mezaka</w:t>
-      </w:r>
-      <w:proofErr w:type="spellEnd"/>
-      <w:r>
-        <w:rPr>
-          <w:rFonts w:asciiTheme="minorHAnsi" w:hAnsiTheme="minorHAnsi" w:cstheme="minorHAnsi"/>
-          <w:smallCaps/>
-          <w:sz w:val="20"/>
-          <w:szCs w:val="20"/>
-          <w:lang w:val="en-GB"/>
-        </w:rPr>
-        <w:t xml:space="preserve"> 2012</w:t>
-      </w:r>
-      <w:r>
-        <w:rPr>
-          <w:rFonts w:asciiTheme="minorHAnsi" w:hAnsiTheme="minorHAnsi" w:cstheme="minorHAnsi"/>
-          <w:smallCaps/>
-          <w:sz w:val="20"/>
-          <w:szCs w:val="20"/>
-          <w:lang w:val="en-GB"/>
-        </w:rPr>
-        <w:t xml:space="preserve">, Peck </w:t>
-      </w:r>
-      <w:r>
-        <w:rPr>
-          <w:rFonts w:asciiTheme="minorHAnsi" w:hAnsiTheme="minorHAnsi" w:cstheme="minorHAnsi"/>
-          <w:smallCaps/>
-          <w:sz w:val="20"/>
-          <w:szCs w:val="20"/>
-          <w:lang w:val="en-GB"/>
-        </w:rPr>
-        <w:t>20</w:t>
-      </w:r>
-      <w:r>
-        <w:rPr>
-          <w:rFonts w:asciiTheme="minorHAnsi" w:hAnsiTheme="minorHAnsi" w:cstheme="minorHAnsi"/>
-          <w:smallCaps/>
-          <w:sz w:val="20"/>
-          <w:szCs w:val="20"/>
-          <w:lang w:val="en-GB"/>
-        </w:rPr>
-        <w:t>06</w:t>
+      <w:r>
+        <w:rPr>
+          <w:rFonts w:asciiTheme="minorHAnsi" w:hAnsiTheme="minorHAnsi" w:cstheme="minorHAnsi"/>
+          <w:sz w:val="22"/>
+          <w:szCs w:val="22"/>
+          <w:lang w:val="en-GB"/>
+        </w:rPr>
+        <w:t xml:space="preserve">a </w:t>
+      </w:r>
+      <w:proofErr w:type="spellStart"/>
+      <w:r>
+        <w:rPr>
+          <w:rFonts w:asciiTheme="minorHAnsi" w:hAnsiTheme="minorHAnsi" w:cstheme="minorHAnsi"/>
+          <w:sz w:val="22"/>
+          <w:szCs w:val="22"/>
+          <w:lang w:val="en-GB"/>
+        </w:rPr>
+        <w:t>mainplot</w:t>
+      </w:r>
+      <w:proofErr w:type="spellEnd"/>
+      <w:r>
+        <w:rPr>
+          <w:rFonts w:asciiTheme="minorHAnsi" w:hAnsiTheme="minorHAnsi" w:cstheme="minorHAnsi"/>
+          <w:sz w:val="22"/>
+          <w:szCs w:val="22"/>
+          <w:lang w:val="en-GB"/>
+        </w:rPr>
+        <w:t xml:space="preserve"> contains many subplots</w:t>
+      </w:r>
+      <w:r>
+        <w:rPr>
+          <w:rFonts w:asciiTheme="minorHAnsi" w:hAnsiTheme="minorHAnsi" w:cstheme="minorHAnsi"/>
+          <w:sz w:val="22"/>
+          <w:szCs w:val="22"/>
+          <w:lang w:val="en-GB"/>
+        </w:rPr>
+        <w:t xml:space="preserve">. Epiphytic mosses were recorded on a variety of tree species and in three levels (one to three meters above the tree-root). Also the moss distribution on dead wood and soil was recorded. </w:t>
+      </w:r>
+      <w:r>
+        <w:rPr>
+          <w:rFonts w:asciiTheme="minorHAnsi" w:hAnsiTheme="minorHAnsi" w:cstheme="minorHAnsi"/>
+          <w:sz w:val="22"/>
+          <w:szCs w:val="22"/>
+          <w:lang w:val="en-GB"/>
+        </w:rPr>
+        <w:t xml:space="preserve">We assume that there are similar moss species in the same forest type (e.g. Beech, Spruce, </w:t>
       </w:r>
       <w:proofErr w:type="gramStart"/>
       <w:r>
         <w:rPr>
           <w:rFonts w:asciiTheme="minorHAnsi" w:hAnsiTheme="minorHAnsi" w:cstheme="minorHAnsi"/>
-          <w:smallCaps/>
-          <w:sz w:val="20"/>
-          <w:szCs w:val="20"/>
-          <w:lang w:val="en-GB"/>
-        </w:rPr>
-        <w:t>)</w:t>
-      </w:r>
-      <w:r>
-        <w:rPr>
-          <w:rFonts w:asciiTheme="minorHAnsi" w:hAnsiTheme="minorHAnsi" w:cstheme="minorHAnsi"/>
-          <w:smallCaps/>
-          <w:sz w:val="20"/>
-          <w:szCs w:val="20"/>
-          <w:lang w:val="en-GB"/>
-        </w:rPr>
-        <w:t xml:space="preserve"> </w:t>
-      </w:r>
-      <w:r>
-        <w:rPr>
-          <w:rFonts w:asciiTheme="minorHAnsi" w:hAnsiTheme="minorHAnsi" w:cstheme="minorHAnsi"/>
-          <w:bCs/>
-          <w:lang w:val="en-GB"/>
-        </w:rPr>
-        <w:t>.</w:t>
+          <w:sz w:val="22"/>
+          <w:szCs w:val="22"/>
+          <w:lang w:val="en-GB"/>
+        </w:rPr>
+        <w:t>Oak</w:t>
       </w:r>
       <w:proofErr w:type="gramEnd"/>
-    </w:p>
-    <w:p>
-      <w:pPr>
-        <w:pStyle w:val="StandardWeb"/>
-        <w:spacing w:afterLines="60"/>
-        <w:ind w:left="357" w:firstLine="0"/>
-        <w:jc w:val="both"/>
-        <w:rPr>
-          <w:rFonts w:asciiTheme="minorHAnsi" w:hAnsiTheme="minorHAnsi" w:cstheme="minorHAnsi"/>
-          <w:bCs/>
-          <w:color w:val="FF0000"/>
-          <w:lang w:val="en-GB"/>
-        </w:rPr>
-      </w:pPr>
-      <w:r>
-        <w:rPr>
-          <w:rFonts w:asciiTheme="minorHAnsi" w:hAnsiTheme="minorHAnsi" w:cstheme="minorHAnsi"/>
-          <w:bCs/>
-          <w:color w:val="FF0000"/>
-          <w:lang w:val="en-GB"/>
-        </w:rPr>
-        <w:t>Bryophytes also play an important role in climate change research</w:t>
-      </w:r>
-    </w:p>
-    <w:p>
-      <w:pPr>
-        <w:pStyle w:val="StandardWeb"/>
-        <w:spacing w:afterLines="60"/>
-        <w:ind w:left="357" w:firstLine="0"/>
-        <w:jc w:val="both"/>
-        <w:rPr>
-          <w:rFonts w:asciiTheme="minorHAnsi" w:hAnsiTheme="minorHAnsi" w:cstheme="minorHAnsi"/>
-          <w:smallCaps/>
-          <w:lang w:val="en-GB"/>
-        </w:rPr>
-      </w:pPr>
-      <w:r>
-        <w:rPr>
-          <w:rFonts w:asciiTheme="minorHAnsi" w:hAnsiTheme="minorHAnsi" w:cstheme="minorHAnsi"/>
-          <w:bCs/>
-          <w:lang w:val="en-GB"/>
-        </w:rPr>
-        <w:t>Because of their small size compared to other plants, bryophytes never truly stood in the focus of nature preservation measures (</w:t>
-      </w:r>
-      <w:proofErr w:type="spellStart"/>
-      <w:r>
-        <w:rPr>
-          <w:rFonts w:asciiTheme="minorHAnsi" w:hAnsiTheme="minorHAnsi" w:cstheme="minorHAnsi"/>
-          <w:smallCaps/>
-          <w:lang w:val="en-GB"/>
-        </w:rPr>
-        <w:t>Drehwald</w:t>
-      </w:r>
-      <w:proofErr w:type="spellEnd"/>
-      <w:r>
-        <w:rPr>
-          <w:rFonts w:asciiTheme="minorHAnsi" w:hAnsiTheme="minorHAnsi" w:cstheme="minorHAnsi"/>
-          <w:smallCaps/>
-          <w:lang w:val="en-GB"/>
-        </w:rPr>
-        <w:t xml:space="preserve"> 2013, </w:t>
-      </w:r>
-      <w:r>
-        <w:rPr>
-          <w:rFonts w:asciiTheme="minorHAnsi" w:hAnsiTheme="minorHAnsi" w:cstheme="minorHAnsi"/>
-          <w:lang w:val="en-GB"/>
-        </w:rPr>
-        <w:t>(</w:t>
-      </w:r>
-      <w:r>
-        <w:rPr>
-          <w:rFonts w:asciiTheme="minorHAnsi" w:hAnsiTheme="minorHAnsi" w:cstheme="minorHAnsi"/>
-          <w:smallCaps/>
-          <w:lang w:val="en-GB"/>
-        </w:rPr>
-        <w:t xml:space="preserve">Furness &amp; Grime 1982). </w:t>
-      </w:r>
-      <w:r>
-        <w:rPr>
-          <w:rFonts w:asciiTheme="minorHAnsi" w:hAnsiTheme="minorHAnsi" w:cstheme="minorHAnsi"/>
-          <w:lang w:val="en-GB"/>
-        </w:rPr>
-        <w:t>“</w:t>
-      </w:r>
-      <w:r>
-        <w:rPr>
-          <w:rFonts w:asciiTheme="minorHAnsi" w:hAnsiTheme="minorHAnsi" w:cstheme="minorHAnsi"/>
-          <w:lang w:val="en-GB"/>
-        </w:rPr>
-        <w:t>The progress in moss taxonomy is years behind that in vascular plants</w:t>
-      </w:r>
-      <w:r>
-        <w:rPr>
-          <w:rFonts w:asciiTheme="minorHAnsi" w:hAnsiTheme="minorHAnsi" w:cstheme="minorHAnsi"/>
-          <w:lang w:val="en-GB"/>
-        </w:rPr>
-        <w:t xml:space="preserve"> [</w:t>
-      </w:r>
-      <w:r>
-        <w:rPr>
-          <w:rFonts w:asciiTheme="minorHAnsi" w:hAnsiTheme="minorHAnsi" w:cstheme="minorHAnsi"/>
-          <w:lang w:val="en-GB"/>
-        </w:rPr>
-        <w:t>...</w:t>
-      </w:r>
-      <w:r>
-        <w:rPr>
-          <w:rFonts w:asciiTheme="minorHAnsi" w:hAnsiTheme="minorHAnsi" w:cstheme="minorHAnsi"/>
-          <w:lang w:val="en-GB"/>
-        </w:rPr>
-        <w:t>]</w:t>
-      </w:r>
-      <w:r>
-        <w:rPr>
-          <w:rFonts w:asciiTheme="minorHAnsi" w:hAnsiTheme="minorHAnsi" w:cstheme="minorHAnsi"/>
-          <w:lang w:val="en-GB"/>
-        </w:rPr>
-        <w:t xml:space="preserve"> the field is still in the exploratory, floristic stage of development, and many of the commonest species are very poorly understood taxonomically, floristically, and ecologically</w:t>
-      </w:r>
-      <w:r>
-        <w:rPr>
-          <w:rFonts w:asciiTheme="minorHAnsi" w:hAnsiTheme="minorHAnsi" w:cstheme="minorHAnsi"/>
-          <w:lang w:val="en-GB"/>
-        </w:rPr>
-        <w:t xml:space="preserve"> [...]</w:t>
-      </w:r>
-      <w:r>
-        <w:rPr>
-          <w:rFonts w:asciiTheme="minorHAnsi" w:hAnsiTheme="minorHAnsi" w:cstheme="minorHAnsi"/>
-          <w:lang w:val="en-GB"/>
-        </w:rPr>
-        <w:t xml:space="preserve"> while a large part of the </w:t>
-      </w:r>
-      <w:r>
-        <w:rPr>
-          <w:rFonts w:asciiTheme="minorHAnsi" w:hAnsiTheme="minorHAnsi" w:cstheme="minorHAnsi"/>
-          <w:lang w:val="en-GB"/>
-        </w:rPr>
-        <w:t>southern hemisphere</w:t>
-      </w:r>
-      <w:r>
-        <w:rPr>
-          <w:rFonts w:asciiTheme="minorHAnsi" w:hAnsiTheme="minorHAnsi" w:cstheme="minorHAnsi"/>
-          <w:lang w:val="en-GB"/>
-        </w:rPr>
-        <w:t xml:space="preserve"> still remain</w:t>
-      </w:r>
-      <w:r>
-        <w:rPr>
-          <w:rFonts w:asciiTheme="minorHAnsi" w:hAnsiTheme="minorHAnsi" w:cstheme="minorHAnsi"/>
-          <w:lang w:val="en-GB"/>
-        </w:rPr>
-        <w:t>s undiscovered.</w:t>
-      </w:r>
-      <w:r>
-        <w:rPr>
-          <w:rFonts w:asciiTheme="minorHAnsi" w:hAnsiTheme="minorHAnsi" w:cstheme="minorHAnsi"/>
-          <w:lang w:val="en-GB"/>
-        </w:rPr>
-        <w:t>”</w:t>
-      </w:r>
-      <w:r>
-        <w:rPr>
-          <w:rFonts w:asciiTheme="minorHAnsi" w:hAnsiTheme="minorHAnsi" w:cstheme="minorHAnsi"/>
-          <w:lang w:val="en-GB"/>
-        </w:rPr>
-        <w:t xml:space="preserve"> </w:t>
-      </w:r>
-      <w:r>
-        <w:rPr>
-          <w:rFonts w:asciiTheme="minorHAnsi" w:hAnsiTheme="minorHAnsi" w:cstheme="minorHAnsi"/>
-          <w:lang w:val="en-GB"/>
-        </w:rPr>
-        <w:t>(</w:t>
-      </w:r>
-      <w:r>
-        <w:rPr>
-          <w:rFonts w:asciiTheme="minorHAnsi" w:hAnsiTheme="minorHAnsi" w:cstheme="minorHAnsi"/>
-          <w:smallCaps/>
-          <w:lang w:val="en-GB"/>
-        </w:rPr>
-        <w:t>Anderson 1963</w:t>
-      </w:r>
-      <w:r>
-        <w:rPr>
-          <w:rFonts w:asciiTheme="minorHAnsi" w:hAnsiTheme="minorHAnsi" w:cstheme="minorHAnsi"/>
-          <w:lang w:val="en-GB"/>
-        </w:rPr>
-        <w:t xml:space="preserve">). </w:t>
-      </w:r>
-      <w:r>
-        <w:rPr>
-          <w:rFonts w:asciiTheme="minorHAnsi" w:hAnsiTheme="minorHAnsi" w:cstheme="minorHAnsi"/>
-          <w:lang w:val="en-GB"/>
-        </w:rPr>
-        <w:t>Even in the twenty first century huge distribution gaps</w:t>
-      </w:r>
-      <w:r>
-        <w:rPr>
-          <w:rFonts w:asciiTheme="minorHAnsi" w:hAnsiTheme="minorHAnsi" w:cstheme="minorHAnsi"/>
-          <w:lang w:val="en-GB"/>
-        </w:rPr>
-        <w:t xml:space="preserve"> (based on missing Data)</w:t>
-      </w:r>
-      <w:r>
-        <w:rPr>
-          <w:rFonts w:asciiTheme="minorHAnsi" w:hAnsiTheme="minorHAnsi" w:cstheme="minorHAnsi"/>
-          <w:lang w:val="en-GB"/>
-        </w:rPr>
-        <w:t xml:space="preserve"> are found in Germany which represents the one of the most studied areas in bryophyte research (</w:t>
-      </w:r>
-      <w:proofErr w:type="spellStart"/>
-      <w:r>
-        <w:rPr>
-          <w:rFonts w:asciiTheme="minorHAnsi" w:hAnsiTheme="minorHAnsi" w:cstheme="minorHAnsi"/>
-          <w:smallCaps/>
-          <w:shd w:val="clear" w:color="auto" w:fill="FFFFFF"/>
-          <w:lang w:val="en-GB"/>
-        </w:rPr>
-        <w:t>Meinunger</w:t>
-      </w:r>
-      <w:proofErr w:type="spellEnd"/>
-      <w:r>
-        <w:rPr>
-          <w:rFonts w:asciiTheme="minorHAnsi" w:hAnsiTheme="minorHAnsi" w:cstheme="minorHAnsi"/>
-          <w:smallCaps/>
-          <w:shd w:val="clear" w:color="auto" w:fill="FFFFFF"/>
-          <w:lang w:val="en-GB"/>
-        </w:rPr>
-        <w:t xml:space="preserve"> &amp; </w:t>
-      </w:r>
-      <w:proofErr w:type="spellStart"/>
-      <w:r>
-        <w:rPr>
-          <w:rFonts w:asciiTheme="minorHAnsi" w:hAnsiTheme="minorHAnsi" w:cstheme="minorHAnsi"/>
-          <w:smallCaps/>
-          <w:shd w:val="clear" w:color="auto" w:fill="FFFFFF"/>
-          <w:lang w:val="en-GB"/>
-        </w:rPr>
-        <w:t>Schröder</w:t>
-      </w:r>
-      <w:proofErr w:type="spellEnd"/>
-      <w:r>
-        <w:rPr>
-          <w:rFonts w:asciiTheme="minorHAnsi" w:hAnsiTheme="minorHAnsi" w:cstheme="minorHAnsi"/>
-          <w:smallCaps/>
-          <w:shd w:val="clear" w:color="auto" w:fill="FFFFFF"/>
-          <w:lang w:val="en-GB"/>
-        </w:rPr>
-        <w:t xml:space="preserve"> 2007)</w:t>
-      </w:r>
-      <w:r>
-        <w:rPr>
-          <w:rFonts w:asciiTheme="minorHAnsi" w:hAnsiTheme="minorHAnsi" w:cstheme="minorHAnsi"/>
-          <w:lang w:val="en-GB"/>
-        </w:rPr>
-        <w:t xml:space="preserve">.  </w:t>
+      <w:r>
+        <w:rPr>
+          <w:rFonts w:asciiTheme="minorHAnsi" w:hAnsiTheme="minorHAnsi" w:cstheme="minorHAnsi"/>
+          <w:sz w:val="22"/>
+          <w:szCs w:val="22"/>
+          <w:lang w:val="en-GB"/>
+        </w:rPr>
+        <w:t xml:space="preserve">) and tree species. Also we hope to find relationships between the occurrence of moss species and the corresponding substrate it is growing on (e.g. soil, deadwood, epiphytic). </w:t>
       </w:r>
     </w:p>
     <w:p>
@@ -2582,7 +3316,18 @@
           <w:highlight w:val="yellow"/>
           <w:lang w:val="en-GB"/>
         </w:rPr>
-        <w:t>But simulations with two other models suggest that loss of moss will reduce soil carbon accumulation primarily by in</w:t>
+        <w:t xml:space="preserve">But simulations with two other models suggest that loss of </w:t>
+      </w:r>
+      <w:r>
+        <w:rPr>
+          <w:rFonts w:cstheme="minorHAnsi"/>
+          <w:sz w:val="20"/>
+          <w:szCs w:val="20"/>
+          <w:highlight w:val="yellow"/>
+          <w:lang w:val="en-GB"/>
+        </w:rPr>
+        <w:lastRenderedPageBreak/>
+        <w:t>moss will reduce soil carbon accumulation primarily by in</w:t>
       </w:r>
       <w:r>
         <w:rPr>
@@ -2662,18 +3407,7 @@
           <w:highlight w:val="yellow"/>
           <w:lang w:val="en-GB"/>
         </w:rPr>
-        <w:t xml:space="preserve">Mosses play an important role in several ecosystem processes that play out over </w:t>
-      </w:r>
-      <w:r>
-        <w:rPr>
-          <w:rFonts w:cstheme="minorHAnsi"/>
-          <w:sz w:val="20"/>
-          <w:szCs w:val="20"/>
-          <w:highlight w:val="yellow"/>
-          <w:lang w:val="en-GB"/>
-        </w:rPr>
-        <w:lastRenderedPageBreak/>
-        <w:t xml:space="preserve">centuries – permafrost formation and thaw, peat accumulation, development of </w:t>
+        <w:t xml:space="preserve">Mosses play an important role in several ecosystem processes that play out over centuries – permafrost formation and thaw, peat accumulation, development of </w:t>
       </w:r>
       <w:proofErr w:type="spellStart"/>
       <w:r>
@@ -3584,7 +4318,17 @@
           <w:szCs w:val="20"/>
           <w:lang w:val="en-GB"/>
         </w:rPr>
-        <w:t xml:space="preserve"> never questioned that all forms of life could be assigned to separate and distinct species. It is only very recently that and more sophisticated techniques have revealed groups of both plants and animals in which the classical concept of the species is difficult (but not impossible) to apply. </w:t>
+        <w:t xml:space="preserve"> never questioned that all </w:t>
+      </w:r>
+      <w:r>
+        <w:rPr>
+          <w:rFonts w:asciiTheme="minorHAnsi" w:hAnsiTheme="minorHAnsi" w:cstheme="minorHAnsi"/>
+          <w:sz w:val="20"/>
+          <w:szCs w:val="20"/>
+          <w:lang w:val="en-GB"/>
+        </w:rPr>
+        <w:lastRenderedPageBreak/>
+        <w:t xml:space="preserve">forms of life could be assigned to separate and distinct species. It is only very recently that and more sophisticated techniques have revealed groups of both plants and animals in which the classical concept of the species is difficult (but not impossible) to apply. </w:t>
       </w:r>
       <w:r>
         <w:rPr>
@@ -3603,17 +4347,7 @@
           <w:szCs w:val="20"/>
           <w:lang w:val="en-GB"/>
         </w:rPr>
-        <w:t xml:space="preserve"> It was from this kind of taxonomic base that the exploratory and descriptive phases of moss </w:t>
-      </w:r>
-      <w:r>
-        <w:rPr>
-          <w:rFonts w:asciiTheme="minorHAnsi" w:hAnsiTheme="minorHAnsi" w:cstheme="minorHAnsi"/>
-          <w:sz w:val="20"/>
-          <w:szCs w:val="20"/>
-          <w:lang w:val="en-GB"/>
-        </w:rPr>
-        <w:lastRenderedPageBreak/>
-        <w:t xml:space="preserve">taxonomy in North were launched, and it was the prevailing atmosphere in which most of the earlier works on mosses were written. </w:t>
+        <w:t xml:space="preserve"> It was from this kind of taxonomic base that the exploratory and descriptive phases of moss taxonomy in North were launched, and it was the prevailing atmosphere in which most of the earlier works on mosses were written. </w:t>
       </w:r>
       <w:r>
         <w:rPr>
@@ -4502,7 +5236,17 @@
           <w:szCs w:val="20"/>
           <w:lang w:val="en-GB"/>
         </w:rPr>
-        <w:t xml:space="preserve">). However, in many plants non-correspondence of patterns of discontinuities among basic morphological, ecological, and breeding groups has been noted. </w:t>
+        <w:t xml:space="preserve">). However, in many plants non-correspondence of patterns of discontinuities among basic morphological, </w:t>
+      </w:r>
+      <w:r>
+        <w:rPr>
+          <w:rFonts w:asciiTheme="minorHAnsi" w:hAnsiTheme="minorHAnsi" w:cstheme="minorHAnsi"/>
+          <w:sz w:val="20"/>
+          <w:szCs w:val="20"/>
+          <w:lang w:val="en-GB"/>
+        </w:rPr>
+        <w:lastRenderedPageBreak/>
+        <w:t xml:space="preserve">ecological, and breeding groups has been noted. </w:t>
       </w:r>
       <w:r>
         <w:rPr>
@@ -4561,17 +5305,7 @@
           <w:szCs w:val="20"/>
           <w:lang w:val="en-GB"/>
         </w:rPr>
-        <w:t xml:space="preserve"> species concept is advocated, which views species as monophyletic groups of organisms, the smallest such groups recognized in a formal classification. </w:t>
-      </w:r>
-      <w:r>
-        <w:rPr>
-          <w:rFonts w:asciiTheme="minorHAnsi" w:hAnsiTheme="minorHAnsi" w:cstheme="minorHAnsi"/>
-          <w:sz w:val="20"/>
-          <w:szCs w:val="20"/>
-          <w:lang w:val="en-GB"/>
-        </w:rPr>
-        <w:lastRenderedPageBreak/>
-        <w:t xml:space="preserve">Assignment of species rank to a particular group should depend on the causal factors acting to maintain that group as an independent lineage. Epigenetic constraints may prove to be the most important factor producing and maintaining species lineages. </w:t>
+        <w:t xml:space="preserve"> species concept is advocated, which views species as monophyletic groups of organisms, the smallest such groups recognized in a formal classification. Assignment of species rank to a particular group should depend on the causal factors acting to maintain that group as an independent lineage. Epigenetic constraints may prove to be the most important factor producing and maintaining species lineages. </w:t>
       </w:r>
       <w:r>
         <w:rPr>
@@ -5574,7 +6308,6 @@
           <w:highlight w:val="magenta"/>
           <w:lang w:val="en-GB"/>
         </w:rPr>
-        <w:lastRenderedPageBreak/>
         <w:t>(</w:t>
       </w:r>
       <w:r>
@@ -7017,6 +7750,7 @@
           <w:szCs w:val="20"/>
           <w:lang w:val="en-GB"/>
         </w:rPr>
+        <w:lastRenderedPageBreak/>
         <w:t xml:space="preserve">The </w:t>
       </w:r>
       <w:proofErr w:type="spellStart"/>
@@ -7336,17 +8070,7 @@
           <w:highlight w:val="red"/>
           <w:lang w:val="en-GB"/>
         </w:rPr>
-        <w:t xml:space="preserve">Biomass recovery is </w:t>
-      </w:r>
-      <w:r>
-        <w:rPr>
-          <w:sz w:val="20"/>
-          <w:szCs w:val="20"/>
-          <w:highlight w:val="red"/>
-          <w:lang w:val="en-GB"/>
-        </w:rPr>
-        <w:lastRenderedPageBreak/>
-        <w:t>slow and estimated rotation periods are 15–25 years.</w:t>
+        <w:t>Biomass recovery is slow and estimated rotation periods are 15–25 years.</w:t>
       </w:r>
       <w:r>
         <w:rPr>
@@ -7603,6 +8327,7 @@
           <w:rFonts w:asciiTheme="minorHAnsi" w:hAnsiTheme="minorHAnsi" w:cstheme="minorHAnsi"/>
           <w:sz w:val="20"/>
           <w:szCs w:val="20"/>
+          <w:highlight w:val="magenta"/>
           <w:lang w:val="en-GB"/>
         </w:rPr>
         <w:t>(</w:t>
@@ -7613,56 +8338,20 @@
           <w:smallCaps/>
           <w:sz w:val="20"/>
           <w:szCs w:val="20"/>
-          <w:lang w:val="en-GB"/>
-        </w:rPr>
-        <w:t xml:space="preserve">Peck </w:t>
-      </w:r>
-      <w:r>
-        <w:rPr>
-          <w:rFonts w:asciiTheme="minorHAnsi" w:hAnsiTheme="minorHAnsi" w:cstheme="minorHAnsi"/>
-          <w:smallCaps/>
-          <w:sz w:val="20"/>
-          <w:szCs w:val="20"/>
-          <w:lang w:val="en-GB"/>
-        </w:rPr>
-        <w:t>20</w:t>
-      </w:r>
-      <w:r>
-        <w:rPr>
-          <w:rFonts w:asciiTheme="minorHAnsi" w:hAnsiTheme="minorHAnsi" w:cstheme="minorHAnsi"/>
-          <w:smallCaps/>
-          <w:sz w:val="20"/>
-          <w:szCs w:val="20"/>
-          <w:lang w:val="en-GB"/>
-        </w:rPr>
-        <w:t>06</w:t>
-      </w:r>
-      <w:r>
-        <w:rPr>
-          <w:rFonts w:asciiTheme="minorHAnsi" w:hAnsiTheme="minorHAnsi" w:cstheme="minorHAnsi"/>
-          <w:sz w:val="20"/>
-          <w:szCs w:val="20"/>
-          <w:lang w:val="en-GB"/>
-        </w:rPr>
-        <w:t xml:space="preserve">, P. </w:t>
-      </w:r>
-      <w:r>
-        <w:rPr>
-          <w:rFonts w:asciiTheme="minorHAnsi" w:hAnsiTheme="minorHAnsi" w:cstheme="minorHAnsi"/>
-          <w:sz w:val="20"/>
-          <w:szCs w:val="20"/>
-          <w:lang w:val="en-GB"/>
-        </w:rPr>
-        <w:t>289</w:t>
-      </w:r>
-      <w:r>
-        <w:rPr>
-          <w:rFonts w:asciiTheme="minorHAnsi" w:hAnsiTheme="minorHAnsi" w:cstheme="minorHAnsi"/>
-          <w:sz w:val="20"/>
-          <w:szCs w:val="20"/>
-          <w:lang w:val="en-GB"/>
-        </w:rPr>
-        <w:t>)</w:t>
+          <w:highlight w:val="magenta"/>
+          <w:lang w:val="en-GB"/>
+        </w:rPr>
+        <w:t>Peck 2006</w:t>
+      </w:r>
+      <w:r>
+        <w:rPr>
+          <w:rFonts w:asciiTheme="minorHAnsi" w:hAnsiTheme="minorHAnsi" w:cstheme="minorHAnsi"/>
+          <w:sz w:val="20"/>
+          <w:szCs w:val="20"/>
+          <w:highlight w:val="magenta"/>
+          <w:lang w:val="en-GB"/>
+        </w:rPr>
+        <w:t>, P. 289)</w:t>
       </w:r>
     </w:p>
     <w:p>
@@ -8361,6 +9050,7 @@
           <w:rFonts w:asciiTheme="minorHAnsi" w:hAnsiTheme="minorHAnsi" w:cstheme="minorHAnsi"/>
           <w:sz w:val="20"/>
           <w:szCs w:val="20"/>
+          <w:highlight w:val="magenta"/>
           <w:lang w:val="en-GB"/>
         </w:rPr>
         <w:t>(</w:t>
@@ -8371,6 +9061,7 @@
           <w:smallCaps/>
           <w:sz w:val="20"/>
           <w:szCs w:val="20"/>
+          <w:highlight w:val="magenta"/>
           <w:lang w:val="en-GB"/>
         </w:rPr>
         <w:t>Giordano et.</w:t>
@@ -8382,6 +9073,7 @@
           <w:smallCaps/>
           <w:sz w:val="20"/>
           <w:szCs w:val="20"/>
+          <w:highlight w:val="magenta"/>
           <w:lang w:val="en-GB"/>
         </w:rPr>
         <w:t xml:space="preserve"> Al. 2005</w:t>
@@ -8391,6 +9083,7 @@
           <w:rFonts w:asciiTheme="minorHAnsi" w:hAnsiTheme="minorHAnsi" w:cstheme="minorHAnsi"/>
           <w:sz w:val="20"/>
           <w:szCs w:val="20"/>
+          <w:highlight w:val="magenta"/>
           <w:lang w:val="en-GB"/>
         </w:rPr>
         <w:t>, P. 432)</w:t>
@@ -8555,6 +9248,7 @@
           <w:szCs w:val="20"/>
           <w:lang w:val="en-GB"/>
         </w:rPr>
+        <w:lastRenderedPageBreak/>
         <w:t xml:space="preserve">surfaces from solutes in water that is in contact with the plants. </w:t>
       </w:r>
       <w:r>
@@ -8862,6 +9556,7 @@
           <w:rFonts w:asciiTheme="minorHAnsi" w:hAnsiTheme="minorHAnsi" w:cstheme="minorHAnsi"/>
           <w:sz w:val="20"/>
           <w:szCs w:val="20"/>
+          <w:highlight w:val="magenta"/>
           <w:lang w:val="en-GB"/>
         </w:rPr>
         <w:t>(</w:t>
@@ -8873,6 +9568,7 @@
           <w:smallCaps/>
           <w:sz w:val="20"/>
           <w:szCs w:val="20"/>
+          <w:highlight w:val="magenta"/>
           <w:lang w:val="en-GB"/>
         </w:rPr>
         <w:t>Ogwu</w:t>
@@ -8884,6 +9580,7 @@
           <w:smallCaps/>
           <w:sz w:val="20"/>
           <w:szCs w:val="20"/>
+          <w:highlight w:val="magenta"/>
           <w:lang w:val="en-GB"/>
         </w:rPr>
         <w:t xml:space="preserve"> 2019</w:t>
@@ -8893,6 +9590,7 @@
           <w:rFonts w:asciiTheme="minorHAnsi" w:hAnsiTheme="minorHAnsi" w:cstheme="minorHAnsi"/>
           <w:sz w:val="20"/>
           <w:szCs w:val="20"/>
+          <w:highlight w:val="magenta"/>
           <w:lang w:val="en-GB"/>
         </w:rPr>
         <w:t>, P. 54)</w:t>
@@ -9066,6 +9764,7 @@
           <w:rFonts w:cstheme="minorHAnsi"/>
           <w:sz w:val="20"/>
           <w:szCs w:val="20"/>
+          <w:highlight w:val="magenta"/>
           <w:lang w:val="en-GB"/>
         </w:rPr>
         <w:t>(</w:t>
@@ -9076,6 +9775,7 @@
           <w:smallCaps/>
           <w:sz w:val="20"/>
           <w:szCs w:val="20"/>
+          <w:highlight w:val="magenta"/>
           <w:lang w:val="en-GB"/>
         </w:rPr>
         <w:t>During 1979</w:t>
@@ -9085,6 +9785,7 @@
           <w:rFonts w:cstheme="minorHAnsi"/>
           <w:sz w:val="20"/>
           <w:szCs w:val="20"/>
+          <w:highlight w:val="magenta"/>
           <w:lang w:val="en-GB"/>
         </w:rPr>
         <w:t>, P. 879)</w:t>
@@ -9382,7 +10083,16 @@
           <w:sz w:val="20"/>
           <w:szCs w:val="20"/>
         </w:rPr>
-        <w:t xml:space="preserve"> Diese Lücke soll durch die hier vorgelegte Rote Liste geschlossen werden, zugleich wird eine Artenliste der Moose vorgelegt, die dem aktuellen Kenntnisstand entspricht. </w:t>
+        <w:t xml:space="preserve"> Diese Lücke soll durch die hier vorgelegte Rote Liste geschlossen werden, zugleich </w:t>
+      </w:r>
+      <w:r>
+        <w:rPr>
+          <w:rFonts w:cstheme="minorHAnsi"/>
+          <w:sz w:val="20"/>
+          <w:szCs w:val="20"/>
+        </w:rPr>
+        <w:lastRenderedPageBreak/>
+        <w:t xml:space="preserve">wird eine Artenliste der Moose vorgelegt, die dem aktuellen Kenntnisstand entspricht. </w:t>
       </w:r>
       <w:r>
         <w:rPr>
@@ -9523,16 +10233,7 @@
           <w:sz w:val="20"/>
           <w:szCs w:val="20"/>
         </w:rPr>
-        <w:t xml:space="preserve">zu gewährleisten, </w:t>
-      </w:r>
-      <w:r>
-        <w:rPr>
-          <w:rFonts w:cstheme="minorHAnsi"/>
-          <w:sz w:val="20"/>
-          <w:szCs w:val="20"/>
-        </w:rPr>
-        <w:lastRenderedPageBreak/>
-        <w:t xml:space="preserve">wurden </w:t>
+        <w:t xml:space="preserve">zu gewährleisten, wurden </w:t>
       </w:r>
       <w:r>
         <w:rPr>
@@ -10653,6 +11354,7 @@
           <w:rFonts w:asciiTheme="minorHAnsi" w:hAnsiTheme="minorHAnsi" w:cstheme="minorHAnsi"/>
           <w:sz w:val="20"/>
           <w:szCs w:val="20"/>
+          <w:highlight w:val="magenta"/>
           <w:lang w:val="en-GB"/>
         </w:rPr>
         <w:t>(</w:t>
@@ -10663,6 +11365,7 @@
           <w:smallCaps/>
           <w:sz w:val="20"/>
           <w:szCs w:val="20"/>
+          <w:highlight w:val="magenta"/>
           <w:lang w:val="en-GB"/>
         </w:rPr>
         <w:t>Fenton 2005</w:t>
@@ -10672,6 +11375,7 @@
           <w:rFonts w:asciiTheme="minorHAnsi" w:hAnsiTheme="minorHAnsi" w:cstheme="minorHAnsi"/>
           <w:sz w:val="20"/>
           <w:szCs w:val="20"/>
+          <w:highlight w:val="magenta"/>
           <w:lang w:val="en-GB"/>
         </w:rPr>
         <w:t>, P. 417)</w:t>
@@ -10769,18 +11473,7 @@
           <w:highlight w:val="yellow"/>
           <w:lang w:val="en-GB"/>
         </w:rPr>
-        <w:t xml:space="preserve">Bryophytes have been proposed as such surrogates, because they are </w:t>
-      </w:r>
-      <w:r>
-        <w:rPr>
-          <w:rFonts w:asciiTheme="minorHAnsi" w:hAnsiTheme="minorHAnsi" w:cstheme="minorHAnsi"/>
-          <w:sz w:val="20"/>
-          <w:szCs w:val="20"/>
-          <w:highlight w:val="yellow"/>
-          <w:lang w:val="en-GB"/>
-        </w:rPr>
-        <w:lastRenderedPageBreak/>
-        <w:t xml:space="preserve">important components of forest integrity, and considerable research indicates that some groups are sensitive to the changes associated with </w:t>
+        <w:t xml:space="preserve">Bryophytes have been proposed as such surrogates, because they are important components of forest integrity, and considerable research indicates that some groups are sensitive to the changes associated with </w:t>
       </w:r>
       <w:proofErr w:type="spellStart"/>
       <w:r>
@@ -10929,6 +11622,7 @@
           <w:rFonts w:asciiTheme="minorHAnsi" w:hAnsiTheme="minorHAnsi" w:cstheme="minorHAnsi"/>
           <w:sz w:val="20"/>
           <w:szCs w:val="20"/>
+          <w:highlight w:val="magenta"/>
           <w:lang w:val="en-GB"/>
         </w:rPr>
         <w:t>(</w:t>
@@ -10940,6 +11634,7 @@
           <w:smallCaps/>
           <w:sz w:val="20"/>
           <w:szCs w:val="20"/>
+          <w:highlight w:val="magenta"/>
           <w:lang w:val="en-GB"/>
         </w:rPr>
         <w:t>Frego</w:t>
@@ -10951,6 +11646,7 @@
           <w:smallCaps/>
           <w:sz w:val="20"/>
           <w:szCs w:val="20"/>
+          <w:highlight w:val="magenta"/>
           <w:lang w:val="en-GB"/>
         </w:rPr>
         <w:t xml:space="preserve"> 2007</w:t>
@@ -10960,6 +11656,7 @@
           <w:rFonts w:asciiTheme="minorHAnsi" w:hAnsiTheme="minorHAnsi" w:cstheme="minorHAnsi"/>
           <w:sz w:val="20"/>
           <w:szCs w:val="20"/>
+          <w:highlight w:val="magenta"/>
           <w:lang w:val="en-GB"/>
         </w:rPr>
         <w:t>, P. 66)</w:t>
@@ -11488,6 +12185,7 @@
           <w:rFonts w:asciiTheme="minorHAnsi" w:hAnsiTheme="minorHAnsi" w:cstheme="minorHAnsi"/>
           <w:sz w:val="20"/>
           <w:szCs w:val="20"/>
+          <w:highlight w:val="magenta"/>
         </w:rPr>
         <w:t>(</w:t>
       </w:r>
@@ -11498,6 +12196,7 @@
           <w:smallCaps/>
           <w:sz w:val="20"/>
           <w:szCs w:val="20"/>
+          <w:highlight w:val="magenta"/>
         </w:rPr>
         <w:t>Mezaka</w:t>
       </w:r>
@@ -11508,6 +12207,51 @@
           <w:smallCaps/>
           <w:sz w:val="20"/>
           <w:szCs w:val="20"/>
+          <w:highlight w:val="magenta"/>
+        </w:rPr>
+        <w:t xml:space="preserve">, </w:t>
+      </w:r>
+      <w:proofErr w:type="spellStart"/>
+      <w:r>
+        <w:rPr>
+          <w:rFonts w:asciiTheme="minorHAnsi" w:hAnsiTheme="minorHAnsi" w:cstheme="minorHAnsi"/>
+          <w:smallCaps/>
+          <w:sz w:val="20"/>
+          <w:szCs w:val="20"/>
+          <w:highlight w:val="magenta"/>
+        </w:rPr>
+        <w:t>Brūmelis</w:t>
+      </w:r>
+      <w:proofErr w:type="spellEnd"/>
+      <w:r>
+        <w:rPr>
+          <w:rFonts w:asciiTheme="minorHAnsi" w:hAnsiTheme="minorHAnsi" w:cstheme="minorHAnsi"/>
+          <w:smallCaps/>
+          <w:sz w:val="20"/>
+          <w:szCs w:val="20"/>
+          <w:highlight w:val="magenta"/>
+        </w:rPr>
+        <w:t xml:space="preserve"> &amp; </w:t>
+      </w:r>
+      <w:proofErr w:type="spellStart"/>
+      <w:r>
+        <w:rPr>
+          <w:rFonts w:asciiTheme="minorHAnsi" w:hAnsiTheme="minorHAnsi" w:cstheme="minorHAnsi"/>
+          <w:smallCaps/>
+          <w:sz w:val="20"/>
+          <w:szCs w:val="20"/>
+          <w:highlight w:val="magenta"/>
+        </w:rPr>
+        <w:t>Piterāns</w:t>
+      </w:r>
+      <w:proofErr w:type="spellEnd"/>
+      <w:r>
+        <w:rPr>
+          <w:rFonts w:asciiTheme="minorHAnsi" w:hAnsiTheme="minorHAnsi" w:cstheme="minorHAnsi"/>
+          <w:smallCaps/>
+          <w:sz w:val="20"/>
+          <w:szCs w:val="20"/>
+          <w:highlight w:val="magenta"/>
         </w:rPr>
         <w:t xml:space="preserve"> 2012</w:t>
       </w:r>
@@ -11516,6 +12260,7 @@
           <w:rFonts w:asciiTheme="minorHAnsi" w:hAnsiTheme="minorHAnsi" w:cstheme="minorHAnsi"/>
           <w:sz w:val="20"/>
           <w:szCs w:val="20"/>
+          <w:highlight w:val="magenta"/>
         </w:rPr>
         <w:t>, P. 3221)</w:t>
       </w:r>
@@ -11640,6 +12385,7 @@
           <w:szCs w:val="20"/>
           <w:lang w:val="en-GB"/>
         </w:rPr>
+        <w:lastRenderedPageBreak/>
         <w:t xml:space="preserve">- </w:t>
       </w:r>
       <w:proofErr w:type="spellStart"/>
@@ -11802,7 +12548,6 @@
           <w:szCs w:val="20"/>
           <w:lang w:val="en-US"/>
         </w:rPr>
-        <w:lastRenderedPageBreak/>
         <w:t xml:space="preserve">- </w:t>
       </w:r>
       <w:proofErr w:type="gramStart"/>

</xml_diff>

<commit_message>
Update 1.Introduction citations and information.docx
</commit_message>
<xml_diff>
--- a/paper/1.Introduction citations and information.docx
+++ b/paper/1.Introduction citations and information.docx
@@ -2823,14 +2823,23 @@
           <w:shd w:val="clear" w:color="auto" w:fill="FFFFFF"/>
           <w:lang w:val="en-GB"/>
         </w:rPr>
-        <w:t>The soil co</w:t>
-      </w:r>
+        <w:t xml:space="preserve">The soil </w:t>
+      </w:r>
+      <w:proofErr w:type="gramStart"/>
       <w:r>
         <w:rPr>
           <w:rFonts w:cstheme="minorHAnsi"/>
           <w:shd w:val="clear" w:color="auto" w:fill="FFFFFF"/>
           <w:lang w:val="en-GB"/>
         </w:rPr>
+        <w:t>co</w:t>
+      </w:r>
+      <w:r>
+        <w:rPr>
+          <w:rFonts w:cstheme="minorHAnsi"/>
+          <w:shd w:val="clear" w:color="auto" w:fill="FFFFFF"/>
+          <w:lang w:val="en-GB"/>
+        </w:rPr>
         <w:t xml:space="preserve">mposition in this area </w:t>
       </w:r>
       <w:r>
@@ -2839,7 +2848,16 @@
           <w:shd w:val="clear" w:color="auto" w:fill="FFFFFF"/>
           <w:lang w:val="en-GB"/>
         </w:rPr>
-        <w:t xml:space="preserve">are </w:t>
+        <w:t>are</w:t>
+      </w:r>
+      <w:proofErr w:type="gramEnd"/>
+      <w:r>
+        <w:rPr>
+          <w:rFonts w:cstheme="minorHAnsi"/>
+          <w:shd w:val="clear" w:color="auto" w:fill="FFFFFF"/>
+          <w:lang w:val="en-GB"/>
+        </w:rPr>
+        <w:t xml:space="preserve"> </w:t>
       </w:r>
       <w:proofErr w:type="spellStart"/>
       <w:r>
@@ -2858,7 +2876,70 @@
           <w:shd w:val="clear" w:color="auto" w:fill="FFFFFF"/>
           <w:lang w:val="en-GB"/>
         </w:rPr>
-        <w:t xml:space="preserve"> sediments and brown earth (</w:t>
+        <w:t xml:space="preserve"> sediments and brown earth</w:t>
+      </w:r>
+      <w:r>
+        <w:rPr>
+          <w:rFonts w:cstheme="minorHAnsi"/>
+          <w:shd w:val="clear" w:color="auto" w:fill="FFFFFF"/>
+          <w:lang w:val="en-GB"/>
+        </w:rPr>
+        <w:t xml:space="preserve"> and is part of the geologic constellation “</w:t>
+      </w:r>
+      <w:proofErr w:type="spellStart"/>
+      <w:r>
+        <w:rPr>
+          <w:rFonts w:cstheme="minorHAnsi"/>
+          <w:shd w:val="clear" w:color="auto" w:fill="FFFFFF"/>
+          <w:lang w:val="en-GB"/>
+        </w:rPr>
+        <w:t>Rheinisches</w:t>
+      </w:r>
+      <w:proofErr w:type="spellEnd"/>
+      <w:r>
+        <w:rPr>
+          <w:rFonts w:cstheme="minorHAnsi"/>
+          <w:shd w:val="clear" w:color="auto" w:fill="FFFFFF"/>
+          <w:lang w:val="en-GB"/>
+        </w:rPr>
+        <w:t xml:space="preserve"> </w:t>
+      </w:r>
+      <w:proofErr w:type="spellStart"/>
+      <w:r>
+        <w:rPr>
+          <w:rFonts w:cstheme="minorHAnsi"/>
+          <w:shd w:val="clear" w:color="auto" w:fill="FFFFFF"/>
+          <w:lang w:val="en-GB"/>
+        </w:rPr>
+        <w:t>Schiefergebirge</w:t>
+      </w:r>
+      <w:proofErr w:type="spellEnd"/>
+      <w:r>
+        <w:rPr>
+          <w:rFonts w:cstheme="minorHAnsi"/>
+          <w:shd w:val="clear" w:color="auto" w:fill="FFFFFF"/>
+          <w:lang w:val="en-GB"/>
+        </w:rPr>
+        <w:t>”</w:t>
+      </w:r>
+      <w:r>
+        <w:rPr>
+          <w:rFonts w:ascii="Lato" w:hAnsi="Lato" w:cs="Lato"/>
+          <w:color w:val="5B5B5B"/>
+          <w:sz w:val="7"/>
+          <w:szCs w:val="7"/>
+          <w:shd w:val="clear" w:color="auto" w:fill="FFFFFF"/>
+          <w:lang w:val="en-GB"/>
+        </w:rPr>
+        <w:t xml:space="preserve"> </w:t>
+      </w:r>
+      <w:r>
+        <w:rPr>
+          <w:rFonts w:cstheme="minorHAnsi"/>
+          <w:shd w:val="clear" w:color="auto" w:fill="FFFFFF"/>
+          <w:lang w:val="en-GB"/>
+        </w:rPr>
+        <w:t>(</w:t>
       </w:r>
       <w:proofErr w:type="spellStart"/>
       <w:r>

</xml_diff>